<commit_message>
Finished draft of sql
</commit_message>
<xml_diff>
--- a/Project Step 2 Draft.docx
+++ b/Project Step 2 Draft.docx
@@ -10,6 +10,8 @@
         <w:rPr>
           <w:rFonts w:ascii="Arial;sans-serif" w:hAnsi="Arial;sans-serif"/>
           <w:b/>
+          <w:b/>
+          <w:i w:val="false"/>
           <w:i w:val="false"/>
           <w:caps w:val="false"/>
           <w:smallCaps w:val="false"/>
@@ -50,6 +52,8 @@
         <w:rPr>
           <w:rFonts w:ascii="Arial;sans-serif" w:hAnsi="Arial;sans-serif"/>
           <w:b w:val="false"/>
+          <w:b w:val="false"/>
+          <w:i w:val="false"/>
           <w:i w:val="false"/>
           <w:caps w:val="false"/>
           <w:smallCaps w:val="false"/>
@@ -88,6 +92,8 @@
         <w:rPr>
           <w:rFonts w:ascii="Arial;sans-serif" w:hAnsi="Arial;sans-serif"/>
           <w:b w:val="false"/>
+          <w:b w:val="false"/>
+          <w:i w:val="false"/>
           <w:i w:val="false"/>
           <w:caps w:val="false"/>
           <w:smallCaps w:val="false"/>
@@ -137,6 +143,8 @@
         <w:rPr>
           <w:rFonts w:ascii="Arial;sans-serif" w:hAnsi="Arial;sans-serif"/>
           <w:b/>
+          <w:b/>
+          <w:i w:val="false"/>
           <w:i w:val="false"/>
           <w:caps w:val="false"/>
           <w:smallCaps w:val="false"/>
@@ -174,9 +182,7 @@
           <w:ilvl w:val="0"/>
           <w:numId w:val="2"/>
         </w:numPr>
-        <w:pBdr/>
-        <w:tabs>
-          <w:tab w:val="clear" w:pos="709"/>
+        <w:tabs>
           <w:tab w:val="left" w:pos="709" w:leader="none"/>
         </w:tabs>
         <w:bidi w:val="0"/>
@@ -185,6 +191,8 @@
         <w:rPr>
           <w:rFonts w:ascii="Arial;sans-serif" w:hAnsi="Arial;sans-serif"/>
           <w:b w:val="false"/>
+          <w:b w:val="false"/>
+          <w:i w:val="false"/>
           <w:i w:val="false"/>
           <w:caps w:val="false"/>
           <w:smallCaps w:val="false"/>
@@ -222,9 +230,7 @@
           <w:ilvl w:val="0"/>
           <w:numId w:val="2"/>
         </w:numPr>
-        <w:pBdr/>
-        <w:tabs>
-          <w:tab w:val="clear" w:pos="709"/>
+        <w:tabs>
           <w:tab w:val="left" w:pos="709" w:leader="none"/>
         </w:tabs>
         <w:bidi w:val="0"/>
@@ -233,6 +239,8 @@
         <w:rPr>
           <w:rFonts w:ascii="Arial;sans-serif" w:hAnsi="Arial;sans-serif"/>
           <w:b w:val="false"/>
+          <w:b w:val="false"/>
+          <w:i w:val="false"/>
           <w:i w:val="false"/>
           <w:caps w:val="false"/>
           <w:smallCaps w:val="false"/>
@@ -270,9 +278,7 @@
           <w:ilvl w:val="0"/>
           <w:numId w:val="2"/>
         </w:numPr>
-        <w:pBdr/>
-        <w:tabs>
-          <w:tab w:val="clear" w:pos="709"/>
+        <w:tabs>
           <w:tab w:val="left" w:pos="709" w:leader="none"/>
         </w:tabs>
         <w:bidi w:val="0"/>
@@ -281,6 +287,8 @@
         <w:rPr>
           <w:rFonts w:ascii="Arial;sans-serif" w:hAnsi="Arial;sans-serif"/>
           <w:b w:val="false"/>
+          <w:b w:val="false"/>
+          <w:i w:val="false"/>
           <w:i w:val="false"/>
           <w:caps w:val="false"/>
           <w:smallCaps w:val="false"/>
@@ -318,9 +326,7 @@
           <w:ilvl w:val="0"/>
           <w:numId w:val="2"/>
         </w:numPr>
-        <w:pBdr/>
-        <w:tabs>
-          <w:tab w:val="clear" w:pos="709"/>
+        <w:tabs>
           <w:tab w:val="left" w:pos="709" w:leader="none"/>
         </w:tabs>
         <w:bidi w:val="0"/>
@@ -329,6 +335,8 @@
         <w:rPr>
           <w:rFonts w:ascii="Arial;sans-serif" w:hAnsi="Arial;sans-serif"/>
           <w:b w:val="false"/>
+          <w:b w:val="false"/>
+          <w:i w:val="false"/>
           <w:i w:val="false"/>
           <w:caps w:val="false"/>
           <w:smallCaps w:val="false"/>
@@ -377,6 +385,8 @@
         <w:rPr>
           <w:rFonts w:ascii="Arial;sans-serif" w:hAnsi="Arial;sans-serif"/>
           <w:b/>
+          <w:b/>
+          <w:i w:val="false"/>
           <w:i w:val="false"/>
           <w:caps w:val="false"/>
           <w:smallCaps w:val="false"/>
@@ -414,9 +424,7 @@
           <w:ilvl w:val="0"/>
           <w:numId w:val="3"/>
         </w:numPr>
-        <w:pBdr/>
-        <w:tabs>
-          <w:tab w:val="clear" w:pos="709"/>
+        <w:tabs>
           <w:tab w:val="left" w:pos="709" w:leader="none"/>
         </w:tabs>
         <w:bidi w:val="0"/>
@@ -425,6 +433,8 @@
         <w:rPr>
           <w:rFonts w:ascii="Arial;sans-serif" w:hAnsi="Arial;sans-serif"/>
           <w:b w:val="false"/>
+          <w:b w:val="false"/>
+          <w:i w:val="false"/>
           <w:i w:val="false"/>
           <w:caps w:val="false"/>
           <w:smallCaps w:val="false"/>
@@ -463,6 +473,8 @@
         <w:rPr>
           <w:rFonts w:ascii="Arial;sans-serif" w:hAnsi="Arial;sans-serif"/>
           <w:b/>
+          <w:b/>
+          <w:i w:val="false"/>
           <w:i w:val="false"/>
           <w:caps w:val="false"/>
           <w:smallCaps w:val="false"/>
@@ -500,9 +512,7 @@
           <w:ilvl w:val="0"/>
           <w:numId w:val="4"/>
         </w:numPr>
-        <w:pBdr/>
-        <w:tabs>
-          <w:tab w:val="clear" w:pos="709"/>
+        <w:tabs>
           <w:tab w:val="left" w:pos="709" w:leader="none"/>
         </w:tabs>
         <w:bidi w:val="0"/>
@@ -510,30 +520,22 @@
         <w:ind w:left="709" w:hanging="283"/>
         <w:rPr>
           <w:rFonts w:ascii="Arial;sans-serif" w:hAnsi="Arial;sans-serif"/>
-          <w:b w:val="false"/>
-          <w:i w:val="false"/>
-          <w:caps w:val="false"/>
-          <w:smallCaps w:val="false"/>
-          <w:strike w:val="false"/>
-          <w:dstrike w:val="false"/>
-          <w:color w:val="000000"/>
-          <w:sz w:val="22"/>
-          <w:u w:val="none"/>
-          <w:effect w:val="none"/>
-          <w:shd w:fill="auto" w:val="clear"/>
-        </w:rPr>
-      </w:pPr>
-      <w:r>
-        <w:rPr>
-          <w:rFonts w:ascii="Arial;sans-serif" w:hAnsi="Arial;sans-serif"/>
-          <w:b w:val="false"/>
-          <w:i w:val="false"/>
-          <w:caps w:val="false"/>
-          <w:smallCaps w:val="false"/>
-          <w:strike w:val="false"/>
-          <w:dstrike w:val="false"/>
-          <w:color w:val="000000"/>
-          <w:sz w:val="22"/>
+          <w:sz w:val="22"/>
+          <w:szCs w:val="22"/>
+        </w:rPr>
+      </w:pPr>
+      <w:r>
+        <w:rPr>
+          <w:rFonts w:ascii="Arial;sans-serif" w:hAnsi="Arial;sans-serif"/>
+          <w:b w:val="false"/>
+          <w:i w:val="false"/>
+          <w:caps w:val="false"/>
+          <w:smallCaps w:val="false"/>
+          <w:strike w:val="false"/>
+          <w:dstrike w:val="false"/>
+          <w:color w:val="000000"/>
+          <w:sz w:val="22"/>
+          <w:szCs w:val="22"/>
           <w:u w:val="none"/>
           <w:effect w:val="none"/>
           <w:shd w:fill="auto" w:val="clear"/>
@@ -548,45 +550,38 @@
           <w:ilvl w:val="0"/>
           <w:numId w:val="4"/>
         </w:numPr>
-        <w:pBdr/>
-        <w:tabs>
-          <w:tab w:val="clear" w:pos="709"/>
-          <w:tab w:val="left" w:pos="709" w:leader="none"/>
-        </w:tabs>
-        <w:bidi w:val="0"/>
-        <w:spacing w:lineRule="auto" w:line="331" w:before="0" w:after="240"/>
-        <w:ind w:left="709" w:hanging="283"/>
-        <w:rPr>
-          <w:rFonts w:ascii="Arial;sans-serif" w:hAnsi="Arial;sans-serif"/>
-          <w:b w:val="false"/>
-          <w:i w:val="false"/>
-          <w:caps w:val="false"/>
-          <w:smallCaps w:val="false"/>
-          <w:strike w:val="false"/>
-          <w:dstrike w:val="false"/>
-          <w:color w:val="000000"/>
-          <w:sz w:val="22"/>
-          <w:u w:val="none"/>
-          <w:effect w:val="none"/>
-          <w:shd w:fill="auto" w:val="clear"/>
-        </w:rPr>
-      </w:pPr>
-      <w:r>
-        <w:rPr>
-          <w:rFonts w:ascii="Arial;sans-serif" w:hAnsi="Arial;sans-serif"/>
-          <w:b w:val="false"/>
-          <w:i w:val="false"/>
-          <w:caps w:val="false"/>
-          <w:smallCaps w:val="false"/>
-          <w:strike w:val="false"/>
-          <w:dstrike w:val="false"/>
-          <w:color w:val="000000"/>
-          <w:sz w:val="22"/>
-          <w:u w:val="none"/>
-          <w:effect w:val="none"/>
-          <w:shd w:fill="auto" w:val="clear"/>
-        </w:rPr>
-        <w:t>Added ‘int’ datatype to the orderItems.quantity attribute.</w:t>
+        <w:bidi w:val="0"/>
+        <w:rPr>
+          <w:rFonts w:ascii="Arial;sans-serif" w:hAnsi="Arial;sans-serif"/>
+          <w:sz w:val="22"/>
+          <w:szCs w:val="22"/>
+        </w:rPr>
+      </w:pPr>
+      <w:r>
+        <w:rPr>
+          <w:rFonts w:ascii="Arial;sans-serif" w:hAnsi="Arial;sans-serif"/>
+          <w:b w:val="false"/>
+          <w:i w:val="false"/>
+          <w:caps w:val="false"/>
+          <w:smallCaps w:val="false"/>
+          <w:strike w:val="false"/>
+          <w:dstrike w:val="false"/>
+          <w:color w:val="000000"/>
+          <w:sz w:val="22"/>
+          <w:szCs w:val="22"/>
+          <w:u w:val="none"/>
+          <w:effect w:val="none"/>
+          <w:shd w:fill="auto" w:val="clear"/>
+        </w:rPr>
+        <w:t>Ad</w:t>
+      </w:r>
+      <w:r>
+        <w:rPr>
+          <w:rFonts w:ascii="Arial;sans-serif" w:hAnsi="Arial;sans-serif"/>
+          <w:sz w:val="22"/>
+          <w:szCs w:val="22"/>
+        </w:rPr>
+        <w:t>ded ‘int’ datatype to the orderItems.quantity attribute.</w:t>
       </w:r>
     </w:p>
     <w:p>
@@ -596,113 +591,20 @@
           <w:ilvl w:val="0"/>
           <w:numId w:val="4"/>
         </w:numPr>
-        <w:pBdr/>
-        <w:tabs>
-          <w:tab w:val="clear" w:pos="709"/>
-          <w:tab w:val="left" w:pos="709" w:leader="none"/>
-        </w:tabs>
-        <w:bidi w:val="0"/>
-        <w:spacing w:lineRule="auto" w:line="331" w:before="0" w:after="240"/>
-        <w:ind w:left="709" w:hanging="283"/>
-        <w:rPr>
-          <w:rFonts w:ascii="Arial;sans-serif" w:hAnsi="Arial;sans-serif"/>
-          <w:b w:val="false"/>
-          <w:i w:val="false"/>
-          <w:caps w:val="false"/>
-          <w:smallCaps w:val="false"/>
-          <w:strike w:val="false"/>
-          <w:dstrike w:val="false"/>
-          <w:color w:val="000000"/>
-          <w:sz w:val="22"/>
-          <w:u w:val="none"/>
-          <w:effect w:val="none"/>
-          <w:shd w:fill="auto" w:val="clear"/>
-        </w:rPr>
-      </w:pPr>
-      <w:r>
-        <w:rPr>
-          <w:rFonts w:ascii="Arial;sans-serif" w:hAnsi="Arial;sans-serif"/>
-          <w:b w:val="false"/>
-          <w:i w:val="false"/>
-          <w:caps w:val="false"/>
-          <w:smallCaps w:val="false"/>
-          <w:strike w:val="false"/>
-          <w:dstrike w:val="false"/>
-          <w:color w:val="000000"/>
-          <w:sz w:val="22"/>
-          <w:u w:val="none"/>
-          <w:effect w:val="none"/>
-          <w:shd w:fill="auto" w:val="clear"/>
-        </w:rPr>
-        <w:t xml:space="preserve">Create an intersection table between </w:t>
-      </w:r>
-      <w:r>
-        <w:rPr>
-          <w:rFonts w:ascii="Arial;sans-serif" w:hAnsi="Arial;sans-serif"/>
-          <w:b w:val="false"/>
-          <w:i w:val="false"/>
-          <w:caps w:val="false"/>
-          <w:smallCaps w:val="false"/>
-          <w:strike w:val="false"/>
-          <w:dstrike w:val="false"/>
-          <w:color w:val="000000"/>
-          <w:sz w:val="22"/>
-          <w:u w:val="none"/>
-          <w:effect w:val="none"/>
-          <w:shd w:fill="auto" w:val="clear"/>
-        </w:rPr>
-        <w:t>P</w:t>
-      </w:r>
-      <w:r>
-        <w:rPr>
-          <w:rFonts w:ascii="Arial;sans-serif" w:hAnsi="Arial;sans-serif"/>
-          <w:b w:val="false"/>
-          <w:i w:val="false"/>
-          <w:caps w:val="false"/>
-          <w:smallCaps w:val="false"/>
-          <w:strike w:val="false"/>
-          <w:dstrike w:val="false"/>
-          <w:color w:val="000000"/>
-          <w:sz w:val="22"/>
-          <w:u w:val="none"/>
-          <w:effect w:val="none"/>
-          <w:shd w:fill="auto" w:val="clear"/>
-        </w:rPr>
-        <w:t xml:space="preserve">izza and </w:t>
-      </w:r>
-      <w:r>
-        <w:rPr>
-          <w:rFonts w:ascii="Arial;sans-serif" w:hAnsi="Arial;sans-serif"/>
-          <w:b w:val="false"/>
-          <w:i w:val="false"/>
-          <w:caps w:val="false"/>
-          <w:smallCaps w:val="false"/>
-          <w:strike w:val="false"/>
-          <w:dstrike w:val="false"/>
-          <w:color w:val="000000"/>
-          <w:sz w:val="22"/>
-          <w:u w:val="none"/>
-          <w:effect w:val="none"/>
-          <w:shd w:fill="auto" w:val="clear"/>
-        </w:rPr>
-        <w:t>T</w:t>
-      </w:r>
-      <w:r>
-        <w:rPr>
-          <w:rFonts w:ascii="Arial;sans-serif" w:hAnsi="Arial;sans-serif"/>
-          <w:b w:val="false"/>
-          <w:i w:val="false"/>
-          <w:caps w:val="false"/>
-          <w:smallCaps w:val="false"/>
-          <w:strike w:val="false"/>
-          <w:dstrike w:val="false"/>
-          <w:color w:val="000000"/>
-          <w:sz w:val="22"/>
-          <w:u w:val="none"/>
-          <w:effect w:val="none"/>
-          <w:shd w:fill="auto" w:val="clear"/>
-        </w:rPr>
-        <w:t>oppings in order to properly normalize. This removes the duplicate ‘topping1, topping2, …’ from the pizza table to get it to 1NF.</w:t>
+        <w:bidi w:val="0"/>
+        <w:rPr>
+          <w:rFonts w:ascii="Arial;sans-serif" w:hAnsi="Arial;sans-serif"/>
+          <w:sz w:val="22"/>
+          <w:szCs w:val="22"/>
+        </w:rPr>
+      </w:pPr>
+      <w:r>
+        <w:rPr>
+          <w:rFonts w:ascii="Arial;sans-serif" w:hAnsi="Arial;sans-serif"/>
+          <w:sz w:val="22"/>
+          <w:szCs w:val="22"/>
+        </w:rPr>
+        <w:t>Create an intersection table PizzaToppings between Pizza and Toppings in order to properly normalize. This removes the duplicate ‘topping1, topping2, …’ from the pizza table to get it to 1NF.</w:t>
       </w:r>
     </w:p>
     <w:p>
@@ -712,43 +614,18 @@
           <w:ilvl w:val="0"/>
           <w:numId w:val="4"/>
         </w:numPr>
-        <w:pBdr/>
-        <w:tabs>
-          <w:tab w:val="clear" w:pos="709"/>
-          <w:tab w:val="left" w:pos="709" w:leader="none"/>
-        </w:tabs>
-        <w:bidi w:val="0"/>
-        <w:spacing w:lineRule="auto" w:line="331" w:before="0" w:after="240"/>
-        <w:ind w:left="709" w:hanging="283"/>
-        <w:rPr>
-          <w:rFonts w:ascii="Arial;sans-serif" w:hAnsi="Arial;sans-serif"/>
-          <w:b w:val="false"/>
-          <w:i w:val="false"/>
-          <w:caps w:val="false"/>
-          <w:smallCaps w:val="false"/>
-          <w:strike w:val="false"/>
-          <w:dstrike w:val="false"/>
-          <w:color w:val="000000"/>
-          <w:sz w:val="22"/>
-          <w:u w:val="none"/>
-          <w:effect w:val="none"/>
-          <w:shd w:fill="auto" w:val="clear"/>
-        </w:rPr>
-      </w:pPr>
-      <w:r>
-        <w:rPr>
-          <w:rFonts w:ascii="Arial;sans-serif" w:hAnsi="Arial;sans-serif"/>
-          <w:b w:val="false"/>
-          <w:i w:val="false"/>
-          <w:caps w:val="false"/>
-          <w:smallCaps w:val="false"/>
-          <w:strike w:val="false"/>
-          <w:dstrike w:val="false"/>
-          <w:color w:val="000000"/>
-          <w:sz w:val="22"/>
-          <w:u w:val="none"/>
-          <w:effect w:val="none"/>
-          <w:shd w:fill="auto" w:val="clear"/>
+        <w:bidi w:val="0"/>
+        <w:rPr>
+          <w:rFonts w:ascii="Arial;sans-serif" w:hAnsi="Arial;sans-serif"/>
+          <w:sz w:val="22"/>
+          <w:szCs w:val="22"/>
+        </w:rPr>
+      </w:pPr>
+      <w:r>
+        <w:rPr>
+          <w:rFonts w:ascii="Arial;sans-serif" w:hAnsi="Arial;sans-serif"/>
+          <w:sz w:val="22"/>
+          <w:szCs w:val="22"/>
         </w:rPr>
         <w:t>Add an auto-increment primary key to OrderItems to bring it to 2NF.</w:t>
       </w:r>
@@ -756,13 +633,50 @@
     <w:p>
       <w:pPr>
         <w:pStyle w:val="TextBody"/>
-        <w:bidi w:val="0"/>
-        <w:jc w:val="left"/>
+        <w:numPr>
+          <w:ilvl w:val="0"/>
+          <w:numId w:val="4"/>
+        </w:numPr>
+        <w:bidi w:val="0"/>
         <w:rPr/>
       </w:pPr>
       <w:r>
+        <w:rPr>
+          <w:rFonts w:ascii="Arial;sans-serif" w:hAnsi="Arial;sans-serif"/>
+          <w:sz w:val="22"/>
+          <w:szCs w:val="22"/>
+        </w:rPr>
+        <w:t>Add not null constraint to a number of attributes to prevent creating entities without necessary data.</w:t>
+      </w:r>
+    </w:p>
+    <w:p>
+      <w:pPr>
+        <w:pStyle w:val="TextBody"/>
+        <w:bidi w:val="0"/>
+        <w:spacing w:lineRule="auto" w:line="331" w:before="0" w:after="0"/>
+        <w:rPr>
+          <w:rFonts w:ascii="Arial;sans-serif" w:hAnsi="Arial;sans-serif"/>
+          <w:b/>
+          <w:b/>
+          <w:i w:val="false"/>
+          <w:i w:val="false"/>
+          <w:caps w:val="false"/>
+          <w:smallCaps w:val="false"/>
+          <w:strike w:val="false"/>
+          <w:dstrike w:val="false"/>
+          <w:color w:val="000000"/>
+          <w:sz w:val="22"/>
+          <w:u w:val="none"/>
+          <w:effect w:val="none"/>
+          <w:shd w:fill="auto" w:val="clear"/>
+        </w:rPr>
+      </w:pPr>
+      <w:r>
         <w:rPr/>
       </w:r>
+      <w:r>
+        <w:br w:type="page"/>
+      </w:r>
     </w:p>
     <w:p>
       <w:pPr>
@@ -772,23 +686,25 @@
         <w:rPr>
           <w:rFonts w:ascii="Arial;sans-serif" w:hAnsi="Arial;sans-serif"/>
           <w:b/>
-          <w:i w:val="false"/>
-          <w:caps w:val="false"/>
-          <w:smallCaps w:val="false"/>
-          <w:strike w:val="false"/>
-          <w:dstrike w:val="false"/>
-          <w:color w:val="000000"/>
-          <w:sz w:val="22"/>
-          <w:u w:val="none"/>
-          <w:effect w:val="none"/>
-          <w:shd w:fill="auto" w:val="clear"/>
-        </w:rPr>
-      </w:pPr>
-      <w:r>
-        <w:rPr>
-          <w:rFonts w:ascii="Arial;sans-serif" w:hAnsi="Arial;sans-serif"/>
           <w:b/>
           <w:i w:val="false"/>
+          <w:i w:val="false"/>
+          <w:caps w:val="false"/>
+          <w:smallCaps w:val="false"/>
+          <w:strike w:val="false"/>
+          <w:dstrike w:val="false"/>
+          <w:color w:val="000000"/>
+          <w:sz w:val="22"/>
+          <w:u w:val="none"/>
+          <w:effect w:val="none"/>
+          <w:shd w:fill="auto" w:val="clear"/>
+        </w:rPr>
+      </w:pPr>
+      <w:r>
+        <w:rPr>
+          <w:rFonts w:ascii="Arial;sans-serif" w:hAnsi="Arial;sans-serif"/>
+          <w:b/>
+          <w:i w:val="false"/>
           <w:caps w:val="false"/>
           <w:smallCaps w:val="false"/>
           <w:strike w:val="false"/>
@@ -800,6 +716,46 @@
           <w:shd w:fill="auto" w:val="clear"/>
         </w:rPr>
         <w:t>Plan:</w:t>
+      </w:r>
+    </w:p>
+    <w:p>
+      <w:pPr>
+        <w:pStyle w:val="TextBody"/>
+        <w:bidi w:val="0"/>
+        <w:spacing w:lineRule="auto" w:line="331" w:before="0" w:after="0"/>
+        <w:rPr>
+          <w:rFonts w:ascii="Arial;sans-serif" w:hAnsi="Arial;sans-serif"/>
+          <w:b w:val="false"/>
+          <w:b w:val="false"/>
+          <w:i w:val="false"/>
+          <w:i w:val="false"/>
+          <w:caps w:val="false"/>
+          <w:smallCaps w:val="false"/>
+          <w:strike w:val="false"/>
+          <w:dstrike w:val="false"/>
+          <w:color w:val="000000"/>
+          <w:sz w:val="22"/>
+          <w:u w:val="none"/>
+          <w:effect w:val="none"/>
+          <w:shd w:fill="auto" w:val="clear"/>
+        </w:rPr>
+      </w:pPr>
+      <w:r>
+        <w:rPr>
+          <w:rFonts w:ascii="Arial;sans-serif" w:hAnsi="Arial;sans-serif"/>
+          <w:b w:val="false"/>
+          <w:i w:val="false"/>
+          <w:caps w:val="false"/>
+          <w:smallCaps w:val="false"/>
+          <w:strike w:val="false"/>
+          <w:dstrike w:val="false"/>
+          <w:color w:val="000000"/>
+          <w:sz w:val="22"/>
+          <w:u w:val="none"/>
+          <w:effect w:val="none"/>
+          <w:shd w:fill="auto" w:val="clear"/>
+        </w:rPr>
+        <w:t>Paula’s Pizza Palace needs a database to track their sales, their pizzas, and the specifics of each order. They want to track who ordered the pizza, who delivered it, what kind of pizza they ordered, and the total sale price. Customers should be allowed to add themselves to the database without a purchase to receive updates on sales or upcoming specialty pies. The business started slow but is now churning out dozens of pizzas per day. As a small and local business they only make a profit of around $1000 a week, but it’s enough to pay the bills.</w:t>
       </w:r>
     </w:p>
     <w:p>
@@ -822,56 +778,8 @@
         <w:rPr>
           <w:rFonts w:ascii="Arial;sans-serif" w:hAnsi="Arial;sans-serif"/>
           <w:b w:val="false"/>
-          <w:i w:val="false"/>
-          <w:caps w:val="false"/>
-          <w:smallCaps w:val="false"/>
-          <w:strike w:val="false"/>
-          <w:dstrike w:val="false"/>
-          <w:color w:val="000000"/>
-          <w:sz w:val="22"/>
-          <w:u w:val="none"/>
-          <w:effect w:val="none"/>
-          <w:shd w:fill="auto" w:val="clear"/>
-        </w:rPr>
-      </w:pPr>
-      <w:r>
-        <w:rPr>
-          <w:rFonts w:ascii="Arial;sans-serif" w:hAnsi="Arial;sans-serif"/>
-          <w:b w:val="false"/>
-          <w:i w:val="false"/>
-          <w:caps w:val="false"/>
-          <w:smallCaps w:val="false"/>
-          <w:strike w:val="false"/>
-          <w:dstrike w:val="false"/>
-          <w:color w:val="000000"/>
-          <w:sz w:val="22"/>
-          <w:u w:val="none"/>
-          <w:effect w:val="none"/>
-          <w:shd w:fill="auto" w:val="clear"/>
-        </w:rPr>
-        <w:t>Paula’s Pizza Palace needs a database to track their sales, their pizzas, and the specifics of each order. They want to track who ordered the pizza, who delivered it, what kind of pizza they ordered, and the total sale price. Customers should be allowed to add themselves to the database without a purchase to receive updates on sales or upcoming specialty pies. The business started slow but is now churning out dozens of pizzas per day. As a small and local business they only make a profit of around $1000 a week, but it’s enough to pay the bills.</w:t>
-      </w:r>
-    </w:p>
-    <w:p>
-      <w:pPr>
-        <w:pStyle w:val="TextBody"/>
-        <w:bidi w:val="0"/>
-        <w:spacing w:lineRule="auto" w:line="276" w:before="0" w:after="140"/>
-        <w:jc w:val="left"/>
-        <w:rPr/>
-      </w:pPr>
-      <w:r>
-        <w:rPr/>
-      </w:r>
-    </w:p>
-    <w:p>
-      <w:pPr>
-        <w:pStyle w:val="TextBody"/>
-        <w:bidi w:val="0"/>
-        <w:spacing w:lineRule="auto" w:line="331" w:before="0" w:after="0"/>
-        <w:rPr>
-          <w:rFonts w:ascii="Arial;sans-serif" w:hAnsi="Arial;sans-serif"/>
-          <w:b w:val="false"/>
+          <w:b w:val="false"/>
+          <w:i w:val="false"/>
           <w:i w:val="false"/>
           <w:caps w:val="false"/>
           <w:smallCaps w:val="false"/>
@@ -921,9 +829,7 @@
           <w:ilvl w:val="0"/>
           <w:numId w:val="5"/>
         </w:numPr>
-        <w:pBdr/>
-        <w:tabs>
-          <w:tab w:val="clear" w:pos="709"/>
+        <w:tabs>
           <w:tab w:val="left" w:pos="709" w:leader="none"/>
         </w:tabs>
         <w:bidi w:val="0"/>
@@ -932,6 +838,8 @@
         <w:rPr>
           <w:rFonts w:ascii="Arial;sans-serif" w:hAnsi="Arial;sans-serif"/>
           <w:b w:val="false"/>
+          <w:b w:val="false"/>
+          <w:i w:val="false"/>
           <w:i w:val="false"/>
           <w:caps w:val="false"/>
           <w:smallCaps w:val="false"/>
@@ -969,7 +877,6 @@
           <w:ilvl w:val="1"/>
           <w:numId w:val="5"/>
         </w:numPr>
-        <w:pBdr/>
         <w:tabs>
           <w:tab w:val="clear" w:pos="709"/>
           <w:tab w:val="left" w:pos="1418" w:leader="none"/>
@@ -978,50 +885,51 @@
         <w:spacing w:lineRule="auto" w:line="331" w:before="0" w:after="0"/>
         <w:ind w:left="1418" w:hanging="283"/>
         <w:rPr>
-          <w:rFonts w:ascii="Arial;sans-serif" w:hAnsi="Arial;sans-serif"/>
-          <w:b w:val="false"/>
-          <w:i w:val="false"/>
-          <w:caps w:val="false"/>
-          <w:smallCaps w:val="false"/>
-          <w:strike w:val="false"/>
-          <w:dstrike w:val="false"/>
-          <w:color w:val="000000"/>
-          <w:sz w:val="22"/>
-          <w:u w:val="none"/>
-          <w:effect w:val="none"/>
-        </w:rPr>
-      </w:pPr>
-      <w:r>
-        <w:rPr>
-          <w:rFonts w:ascii="Arial;sans-serif" w:hAnsi="Arial;sans-serif"/>
-          <w:b w:val="false"/>
-          <w:i w:val="false"/>
-          <w:caps w:val="false"/>
-          <w:smallCaps w:val="false"/>
-          <w:strike w:val="false"/>
-          <w:dstrike w:val="false"/>
-          <w:color w:val="000000"/>
-          <w:sz w:val="22"/>
-          <w:u w:val="none"/>
-          <w:effect w:val="none"/>
-          <w:shd w:fill="auto" w:val="clear"/>
-        </w:rPr>
-        <w:t xml:space="preserve">customerID, </w:t>
-      </w:r>
-      <w:r>
-        <w:rPr>
-          <w:rFonts w:ascii="Arial;sans-serif" w:hAnsi="Arial;sans-serif"/>
-          <w:b w:val="false"/>
-          <w:i w:val="false"/>
-          <w:caps w:val="false"/>
-          <w:smallCaps w:val="false"/>
-          <w:strike w:val="false"/>
-          <w:dstrike w:val="false"/>
-          <w:color w:val="2D3B45"/>
-          <w:sz w:val="24"/>
-          <w:u w:val="none"/>
-          <w:effect w:val="none"/>
-          <w:shd w:fill="FFFFFF" w:val="clear"/>
+          <w:sz w:val="22"/>
+          <w:szCs w:val="22"/>
+        </w:rPr>
+      </w:pPr>
+      <w:r>
+        <w:rPr>
+          <w:rFonts w:ascii="Arial;sans-serif" w:hAnsi="Arial;sans-serif"/>
+          <w:b w:val="false"/>
+          <w:i w:val="false"/>
+          <w:caps w:val="false"/>
+          <w:smallCaps w:val="false"/>
+          <w:strike w:val="false"/>
+          <w:dstrike w:val="false"/>
+          <w:color w:val="000000"/>
+          <w:sz w:val="22"/>
+          <w:szCs w:val="22"/>
+          <w:u w:val="none"/>
+          <w:effect w:val="none"/>
+          <w:shd w:fill="auto" w:val="clear"/>
+        </w:rPr>
+        <w:t>custo</w:t>
+      </w:r>
+      <w:r>
+        <w:rPr>
+          <w:rFonts w:ascii="Arial;sans-serif" w:hAnsi="Arial;sans-serif"/>
+          <w:b w:val="false"/>
+          <w:i w:val="false"/>
+          <w:caps w:val="false"/>
+          <w:smallCaps w:val="false"/>
+          <w:strike w:val="false"/>
+          <w:dstrike w:val="false"/>
+          <w:color w:val="000000"/>
+          <w:sz w:val="22"/>
+          <w:szCs w:val="22"/>
+          <w:u w:val="none"/>
+          <w:effect w:val="none"/>
+          <w:shd w:fill="auto" w:val="clear"/>
+        </w:rPr>
+        <w:t xml:space="preserve">merID, </w:t>
+      </w:r>
+      <w:r>
+        <w:rPr>
+          <w:rFonts w:ascii="Arial;sans-serif" w:hAnsi="Arial;sans-serif"/>
+          <w:sz w:val="22"/>
+          <w:szCs w:val="22"/>
         </w:rPr>
         <w:t>int, auto_increment, unique, not NULL, PK</w:t>
       </w:r>
@@ -1033,7 +941,6 @@
           <w:ilvl w:val="1"/>
           <w:numId w:val="5"/>
         </w:numPr>
-        <w:pBdr/>
         <w:tabs>
           <w:tab w:val="clear" w:pos="709"/>
           <w:tab w:val="left" w:pos="1418" w:leader="none"/>
@@ -1044,34 +951,53 @@
         <w:rPr>
           <w:rFonts w:ascii="Arial;sans-serif" w:hAnsi="Arial;sans-serif"/>
           <w:b w:val="false"/>
-          <w:i w:val="false"/>
-          <w:caps w:val="false"/>
-          <w:smallCaps w:val="false"/>
-          <w:strike w:val="false"/>
-          <w:dstrike w:val="false"/>
-          <w:color w:val="000000"/>
-          <w:sz w:val="22"/>
-          <w:u w:val="none"/>
-          <w:effect w:val="none"/>
-          <w:shd w:fill="auto" w:val="clear"/>
-        </w:rPr>
-      </w:pPr>
-      <w:r>
-        <w:rPr>
-          <w:rFonts w:ascii="Arial;sans-serif" w:hAnsi="Arial;sans-serif"/>
-          <w:b w:val="false"/>
-          <w:i w:val="false"/>
-          <w:caps w:val="false"/>
-          <w:smallCaps w:val="false"/>
-          <w:strike w:val="false"/>
-          <w:dstrike w:val="false"/>
-          <w:color w:val="000000"/>
-          <w:sz w:val="22"/>
-          <w:u w:val="none"/>
-          <w:effect w:val="none"/>
-          <w:shd w:fill="auto" w:val="clear"/>
-        </w:rPr>
-        <w:t>name, varchar</w:t>
+          <w:b w:val="false"/>
+          <w:i w:val="false"/>
+          <w:i w:val="false"/>
+          <w:caps w:val="false"/>
+          <w:smallCaps w:val="false"/>
+          <w:strike w:val="false"/>
+          <w:dstrike w:val="false"/>
+          <w:color w:val="000000"/>
+          <w:sz w:val="22"/>
+          <w:u w:val="none"/>
+          <w:effect w:val="none"/>
+          <w:shd w:fill="auto" w:val="clear"/>
+        </w:rPr>
+      </w:pPr>
+      <w:r>
+        <w:rPr>
+          <w:rFonts w:ascii="Arial;sans-serif" w:hAnsi="Arial;sans-serif"/>
+          <w:b w:val="false"/>
+          <w:i w:val="false"/>
+          <w:caps w:val="false"/>
+          <w:smallCaps w:val="false"/>
+          <w:strike w:val="false"/>
+          <w:dstrike w:val="false"/>
+          <w:color w:val="000000"/>
+          <w:sz w:val="22"/>
+          <w:u w:val="none"/>
+          <w:effect w:val="none"/>
+          <w:shd w:fill="auto" w:val="clear"/>
+        </w:rPr>
+        <w:t xml:space="preserve">name, varchar, </w:t>
+      </w:r>
+      <w:r>
+        <w:rPr>
+          <w:rFonts w:ascii="Arial;sans-serif" w:hAnsi="Arial;sans-serif"/>
+          <w:b w:val="false"/>
+          <w:i w:val="false"/>
+          <w:caps w:val="false"/>
+          <w:smallCaps w:val="false"/>
+          <w:strike w:val="false"/>
+          <w:dstrike w:val="false"/>
+          <w:color w:val="000000"/>
+          <w:sz w:val="22"/>
+          <w:u w:val="none"/>
+          <w:effect w:val="none"/>
+          <w:shd w:fill="auto" w:val="clear"/>
+        </w:rPr>
+        <w:t>not NULL</w:t>
       </w:r>
     </w:p>
     <w:p>
@@ -1081,7 +1007,6 @@
           <w:ilvl w:val="1"/>
           <w:numId w:val="5"/>
         </w:numPr>
-        <w:pBdr/>
         <w:tabs>
           <w:tab w:val="clear" w:pos="709"/>
           <w:tab w:val="left" w:pos="1418" w:leader="none"/>
@@ -1092,51 +1017,36 @@
         <w:rPr>
           <w:rFonts w:ascii="Arial;sans-serif" w:hAnsi="Arial;sans-serif"/>
           <w:b w:val="false"/>
-          <w:i w:val="false"/>
-          <w:caps w:val="false"/>
-          <w:smallCaps w:val="false"/>
-          <w:strike w:val="false"/>
-          <w:dstrike w:val="false"/>
-          <w:color w:val="000000"/>
-          <w:sz w:val="22"/>
-          <w:u w:val="none"/>
-          <w:effect w:val="none"/>
-          <w:shd w:fill="auto" w:val="clear"/>
-        </w:rPr>
-      </w:pPr>
-      <w:r>
-        <w:rPr>
-          <w:rFonts w:ascii="Arial;sans-serif" w:hAnsi="Arial;sans-serif"/>
-          <w:b w:val="false"/>
-          <w:i w:val="false"/>
-          <w:caps w:val="false"/>
-          <w:smallCaps w:val="false"/>
-          <w:strike w:val="false"/>
-          <w:dstrike w:val="false"/>
-          <w:color w:val="000000"/>
-          <w:sz w:val="22"/>
-          <w:u w:val="none"/>
-          <w:effect w:val="none"/>
-          <w:shd w:fill="auto" w:val="clear"/>
-        </w:rPr>
-        <w:t xml:space="preserve">address, </w:t>
-      </w:r>
-      <w:r>
-        <w:rPr>
-          <w:rFonts w:ascii="Arial;sans-serif" w:hAnsi="Arial;sans-serif"/>
-          <w:b w:val="false"/>
-          <w:i w:val="false"/>
-          <w:caps w:val="false"/>
-          <w:smallCaps w:val="false"/>
-          <w:strike w:val="false"/>
-          <w:dstrike w:val="false"/>
-          <w:color w:val="000000"/>
-          <w:sz w:val="22"/>
-          <w:u w:val="none"/>
-          <w:effect w:val="none"/>
-          <w:shd w:fill="auto" w:val="clear"/>
-        </w:rPr>
-        <w:t>varchar</w:t>
+          <w:b w:val="false"/>
+          <w:i w:val="false"/>
+          <w:i w:val="false"/>
+          <w:caps w:val="false"/>
+          <w:smallCaps w:val="false"/>
+          <w:strike w:val="false"/>
+          <w:dstrike w:val="false"/>
+          <w:color w:val="000000"/>
+          <w:sz w:val="22"/>
+          <w:u w:val="none"/>
+          <w:effect w:val="none"/>
+          <w:shd w:fill="auto" w:val="clear"/>
+        </w:rPr>
+      </w:pPr>
+      <w:r>
+        <w:rPr>
+          <w:rFonts w:ascii="Arial;sans-serif" w:hAnsi="Arial;sans-serif"/>
+          <w:b w:val="false"/>
+          <w:i w:val="false"/>
+          <w:caps w:val="false"/>
+          <w:smallCaps w:val="false"/>
+          <w:strike w:val="false"/>
+          <w:dstrike w:val="false"/>
+          <w:color w:val="000000"/>
+          <w:sz w:val="22"/>
+          <w:u w:val="none"/>
+          <w:effect w:val="none"/>
+          <w:shd w:fill="auto" w:val="clear"/>
+        </w:rPr>
+        <w:t>address, varchar</w:t>
       </w:r>
     </w:p>
     <w:p>
@@ -1146,7 +1056,6 @@
           <w:ilvl w:val="1"/>
           <w:numId w:val="5"/>
         </w:numPr>
-        <w:pBdr/>
         <w:tabs>
           <w:tab w:val="clear" w:pos="709"/>
           <w:tab w:val="left" w:pos="1418" w:leader="none"/>
@@ -1157,6 +1066,8 @@
         <w:rPr>
           <w:rFonts w:ascii="Arial;sans-serif" w:hAnsi="Arial;sans-serif"/>
           <w:b w:val="false"/>
+          <w:b w:val="false"/>
+          <w:i w:val="false"/>
           <w:i w:val="false"/>
           <w:caps w:val="false"/>
           <w:smallCaps w:val="false"/>
@@ -1194,7 +1105,6 @@
           <w:ilvl w:val="1"/>
           <w:numId w:val="5"/>
         </w:numPr>
-        <w:pBdr/>
         <w:tabs>
           <w:tab w:val="clear" w:pos="709"/>
           <w:tab w:val="left" w:pos="1418" w:leader="none"/>
@@ -1205,34 +1115,36 @@
         <w:rPr>
           <w:rFonts w:ascii="Arial;sans-serif" w:hAnsi="Arial;sans-serif"/>
           <w:b w:val="false"/>
-          <w:i w:val="false"/>
-          <w:caps w:val="false"/>
-          <w:smallCaps w:val="false"/>
-          <w:strike w:val="false"/>
-          <w:dstrike w:val="false"/>
-          <w:color w:val="000000"/>
-          <w:sz w:val="22"/>
-          <w:u w:val="none"/>
-          <w:effect w:val="none"/>
-          <w:shd w:fill="auto" w:val="clear"/>
-        </w:rPr>
-      </w:pPr>
-      <w:r>
-        <w:rPr>
-          <w:rFonts w:ascii="Arial;sans-serif" w:hAnsi="Arial;sans-serif"/>
-          <w:b w:val="false"/>
-          <w:i w:val="false"/>
-          <w:caps w:val="false"/>
-          <w:smallCaps w:val="false"/>
-          <w:strike w:val="false"/>
-          <w:dstrike w:val="false"/>
-          <w:color w:val="000000"/>
-          <w:sz w:val="22"/>
-          <w:u w:val="none"/>
-          <w:effect w:val="none"/>
-          <w:shd w:fill="auto" w:val="clear"/>
-        </w:rPr>
-        <w:t>emailAddress: varchar</w:t>
+          <w:b w:val="false"/>
+          <w:i w:val="false"/>
+          <w:i w:val="false"/>
+          <w:caps w:val="false"/>
+          <w:smallCaps w:val="false"/>
+          <w:strike w:val="false"/>
+          <w:dstrike w:val="false"/>
+          <w:color w:val="000000"/>
+          <w:sz w:val="22"/>
+          <w:u w:val="none"/>
+          <w:effect w:val="none"/>
+          <w:shd w:fill="auto" w:val="clear"/>
+        </w:rPr>
+      </w:pPr>
+      <w:r>
+        <w:rPr>
+          <w:rFonts w:ascii="Arial;sans-serif" w:hAnsi="Arial;sans-serif"/>
+          <w:b w:val="false"/>
+          <w:i w:val="false"/>
+          <w:caps w:val="false"/>
+          <w:smallCaps w:val="false"/>
+          <w:strike w:val="false"/>
+          <w:dstrike w:val="false"/>
+          <w:color w:val="000000"/>
+          <w:sz w:val="22"/>
+          <w:u w:val="none"/>
+          <w:effect w:val="none"/>
+          <w:shd w:fill="auto" w:val="clear"/>
+        </w:rPr>
+        <w:t>emailAddress, varchar</w:t>
       </w:r>
     </w:p>
     <w:p>
@@ -1253,9 +1165,7 @@
           <w:ilvl w:val="0"/>
           <w:numId w:val="6"/>
         </w:numPr>
-        <w:pBdr/>
-        <w:tabs>
-          <w:tab w:val="clear" w:pos="709"/>
+        <w:tabs>
           <w:tab w:val="left" w:pos="709" w:leader="none"/>
         </w:tabs>
         <w:bidi w:val="0"/>
@@ -1264,6 +1174,8 @@
         <w:rPr>
           <w:rFonts w:ascii="Arial;sans-serif" w:hAnsi="Arial;sans-serif"/>
           <w:b w:val="false"/>
+          <w:b w:val="false"/>
+          <w:i w:val="false"/>
           <w:i w:val="false"/>
           <w:caps w:val="false"/>
           <w:smallCaps w:val="false"/>
@@ -1301,7 +1213,6 @@
           <w:ilvl w:val="1"/>
           <w:numId w:val="6"/>
         </w:numPr>
-        <w:pBdr/>
         <w:tabs>
           <w:tab w:val="clear" w:pos="709"/>
           <w:tab w:val="left" w:pos="1418" w:leader="none"/>
@@ -1312,50 +1223,43 @@
         <w:rPr>
           <w:rFonts w:ascii="Arial;sans-serif" w:hAnsi="Arial;sans-serif"/>
           <w:b w:val="false"/>
-          <w:i w:val="false"/>
-          <w:caps w:val="false"/>
-          <w:smallCaps w:val="false"/>
-          <w:strike w:val="false"/>
-          <w:dstrike w:val="false"/>
-          <w:color w:val="000000"/>
-          <w:sz w:val="22"/>
-          <w:u w:val="none"/>
-          <w:effect w:val="none"/>
-        </w:rPr>
-      </w:pPr>
-      <w:r>
-        <w:rPr>
-          <w:rFonts w:ascii="Arial;sans-serif" w:hAnsi="Arial;sans-serif"/>
-          <w:b w:val="false"/>
-          <w:i w:val="false"/>
-          <w:caps w:val="false"/>
-          <w:smallCaps w:val="false"/>
-          <w:strike w:val="false"/>
-          <w:dstrike w:val="false"/>
-          <w:color w:val="000000"/>
-          <w:sz w:val="22"/>
-          <w:u w:val="none"/>
-          <w:effect w:val="none"/>
-          <w:shd w:fill="auto" w:val="clear"/>
-        </w:rPr>
-        <w:t xml:space="preserve">driverID, </w:t>
-      </w:r>
-      <w:r>
-        <w:rPr>
-          <w:rFonts w:ascii="Arial;sans-serif" w:hAnsi="Arial;sans-serif"/>
-          <w:b w:val="false"/>
-          <w:i w:val="false"/>
-          <w:caps w:val="false"/>
-          <w:smallCaps w:val="false"/>
-          <w:strike w:val="false"/>
-          <w:dstrike w:val="false"/>
-          <w:color w:val="2D3B45"/>
-          <w:sz w:val="24"/>
-          <w:u w:val="none"/>
-          <w:effect w:val="none"/>
-          <w:shd w:fill="FFFFFF" w:val="clear"/>
-        </w:rPr>
-        <w:t>int, auto_increment, unique, not NULL, PK</w:t>
+          <w:b w:val="false"/>
+          <w:i w:val="false"/>
+          <w:i w:val="false"/>
+          <w:caps w:val="false"/>
+          <w:smallCaps w:val="false"/>
+          <w:strike w:val="false"/>
+          <w:dstrike w:val="false"/>
+          <w:color w:val="000000"/>
+          <w:sz w:val="22"/>
+          <w:u w:val="none"/>
+          <w:effect w:val="none"/>
+        </w:rPr>
+      </w:pPr>
+      <w:r>
+        <w:rPr>
+          <w:rFonts w:ascii="Arial;sans-serif" w:hAnsi="Arial;sans-serif"/>
+          <w:b w:val="false"/>
+          <w:i w:val="false"/>
+          <w:caps w:val="false"/>
+          <w:smallCaps w:val="false"/>
+          <w:strike w:val="false"/>
+          <w:dstrike w:val="false"/>
+          <w:color w:val="000000"/>
+          <w:sz w:val="22"/>
+          <w:u w:val="none"/>
+          <w:effect w:val="none"/>
+          <w:shd w:fill="auto" w:val="clear"/>
+        </w:rPr>
+        <w:t>driv</w:t>
+      </w:r>
+      <w:r>
+        <w:rPr>
+          <w:rFonts w:ascii="Arial;sans-serif" w:hAnsi="Arial;sans-serif"/>
+          <w:sz w:val="22"/>
+          <w:szCs w:val="22"/>
+        </w:rPr>
+        <w:t>erID, int, auto_increment, unique, not NULL, PK</w:t>
       </w:r>
     </w:p>
     <w:p>
@@ -1365,7 +1269,6 @@
           <w:ilvl w:val="1"/>
           <w:numId w:val="6"/>
         </w:numPr>
-        <w:pBdr/>
         <w:tabs>
           <w:tab w:val="clear" w:pos="709"/>
           <w:tab w:val="left" w:pos="1418" w:leader="none"/>
@@ -1376,34 +1279,53 @@
         <w:rPr>
           <w:rFonts w:ascii="Arial;sans-serif" w:hAnsi="Arial;sans-serif"/>
           <w:b w:val="false"/>
-          <w:i w:val="false"/>
-          <w:caps w:val="false"/>
-          <w:smallCaps w:val="false"/>
-          <w:strike w:val="false"/>
-          <w:dstrike w:val="false"/>
-          <w:color w:val="000000"/>
-          <w:sz w:val="22"/>
-          <w:u w:val="none"/>
-          <w:effect w:val="none"/>
-          <w:shd w:fill="auto" w:val="clear"/>
-        </w:rPr>
-      </w:pPr>
-      <w:r>
-        <w:rPr>
-          <w:rFonts w:ascii="Arial;sans-serif" w:hAnsi="Arial;sans-serif"/>
-          <w:b w:val="false"/>
-          <w:i w:val="false"/>
-          <w:caps w:val="false"/>
-          <w:smallCaps w:val="false"/>
-          <w:strike w:val="false"/>
-          <w:dstrike w:val="false"/>
-          <w:color w:val="000000"/>
-          <w:sz w:val="22"/>
-          <w:u w:val="none"/>
-          <w:effect w:val="none"/>
-          <w:shd w:fill="auto" w:val="clear"/>
-        </w:rPr>
-        <w:t>name, varchar</w:t>
+          <w:b w:val="false"/>
+          <w:i w:val="false"/>
+          <w:i w:val="false"/>
+          <w:caps w:val="false"/>
+          <w:smallCaps w:val="false"/>
+          <w:strike w:val="false"/>
+          <w:dstrike w:val="false"/>
+          <w:color w:val="000000"/>
+          <w:sz w:val="22"/>
+          <w:u w:val="none"/>
+          <w:effect w:val="none"/>
+          <w:shd w:fill="auto" w:val="clear"/>
+        </w:rPr>
+      </w:pPr>
+      <w:r>
+        <w:rPr>
+          <w:rFonts w:ascii="Arial;sans-serif" w:hAnsi="Arial;sans-serif"/>
+          <w:b w:val="false"/>
+          <w:i w:val="false"/>
+          <w:caps w:val="false"/>
+          <w:smallCaps w:val="false"/>
+          <w:strike w:val="false"/>
+          <w:dstrike w:val="false"/>
+          <w:color w:val="000000"/>
+          <w:sz w:val="22"/>
+          <w:u w:val="none"/>
+          <w:effect w:val="none"/>
+          <w:shd w:fill="auto" w:val="clear"/>
+        </w:rPr>
+        <w:t xml:space="preserve">name, varchar, </w:t>
+      </w:r>
+      <w:r>
+        <w:rPr>
+          <w:rFonts w:ascii="Arial;sans-serif" w:hAnsi="Arial;sans-serif"/>
+          <w:b w:val="false"/>
+          <w:i w:val="false"/>
+          <w:caps w:val="false"/>
+          <w:smallCaps w:val="false"/>
+          <w:strike w:val="false"/>
+          <w:dstrike w:val="false"/>
+          <w:color w:val="000000"/>
+          <w:sz w:val="22"/>
+          <w:u w:val="none"/>
+          <w:effect w:val="none"/>
+          <w:shd w:fill="auto" w:val="clear"/>
+        </w:rPr>
+        <w:t>not NULL</w:t>
       </w:r>
     </w:p>
     <w:p>
@@ -1413,7 +1335,6 @@
           <w:ilvl w:val="1"/>
           <w:numId w:val="6"/>
         </w:numPr>
-        <w:pBdr/>
         <w:tabs>
           <w:tab w:val="clear" w:pos="709"/>
           <w:tab w:val="left" w:pos="1418" w:leader="none"/>
@@ -1424,34 +1345,53 @@
         <w:rPr>
           <w:rFonts w:ascii="Arial;sans-serif" w:hAnsi="Arial;sans-serif"/>
           <w:b w:val="false"/>
-          <w:i w:val="false"/>
-          <w:caps w:val="false"/>
-          <w:smallCaps w:val="false"/>
-          <w:strike w:val="false"/>
-          <w:dstrike w:val="false"/>
-          <w:color w:val="000000"/>
-          <w:sz w:val="22"/>
-          <w:u w:val="none"/>
-          <w:effect w:val="none"/>
-          <w:shd w:fill="auto" w:val="clear"/>
-        </w:rPr>
-      </w:pPr>
-      <w:r>
-        <w:rPr>
-          <w:rFonts w:ascii="Arial;sans-serif" w:hAnsi="Arial;sans-serif"/>
-          <w:b w:val="false"/>
-          <w:i w:val="false"/>
-          <w:caps w:val="false"/>
-          <w:smallCaps w:val="false"/>
-          <w:strike w:val="false"/>
-          <w:dstrike w:val="false"/>
-          <w:color w:val="000000"/>
-          <w:sz w:val="22"/>
-          <w:u w:val="none"/>
-          <w:effect w:val="none"/>
-          <w:shd w:fill="auto" w:val="clear"/>
-        </w:rPr>
-        <w:t>phoneNumber, varchar</w:t>
+          <w:b w:val="false"/>
+          <w:i w:val="false"/>
+          <w:i w:val="false"/>
+          <w:caps w:val="false"/>
+          <w:smallCaps w:val="false"/>
+          <w:strike w:val="false"/>
+          <w:dstrike w:val="false"/>
+          <w:color w:val="000000"/>
+          <w:sz w:val="22"/>
+          <w:u w:val="none"/>
+          <w:effect w:val="none"/>
+          <w:shd w:fill="auto" w:val="clear"/>
+        </w:rPr>
+      </w:pPr>
+      <w:r>
+        <w:rPr>
+          <w:rFonts w:ascii="Arial;sans-serif" w:hAnsi="Arial;sans-serif"/>
+          <w:b w:val="false"/>
+          <w:i w:val="false"/>
+          <w:caps w:val="false"/>
+          <w:smallCaps w:val="false"/>
+          <w:strike w:val="false"/>
+          <w:dstrike w:val="false"/>
+          <w:color w:val="000000"/>
+          <w:sz w:val="22"/>
+          <w:u w:val="none"/>
+          <w:effect w:val="none"/>
+          <w:shd w:fill="auto" w:val="clear"/>
+        </w:rPr>
+        <w:t xml:space="preserve">phoneNumber, varchar, </w:t>
+      </w:r>
+      <w:r>
+        <w:rPr>
+          <w:rFonts w:ascii="Arial;sans-serif" w:hAnsi="Arial;sans-serif"/>
+          <w:b w:val="false"/>
+          <w:i w:val="false"/>
+          <w:caps w:val="false"/>
+          <w:smallCaps w:val="false"/>
+          <w:strike w:val="false"/>
+          <w:dstrike w:val="false"/>
+          <w:color w:val="000000"/>
+          <w:sz w:val="22"/>
+          <w:u w:val="none"/>
+          <w:effect w:val="none"/>
+          <w:shd w:fill="auto" w:val="clear"/>
+        </w:rPr>
+        <w:t>not NULL</w:t>
       </w:r>
     </w:p>
     <w:p>
@@ -1461,7 +1401,6 @@
           <w:ilvl w:val="1"/>
           <w:numId w:val="6"/>
         </w:numPr>
-        <w:pBdr/>
         <w:tabs>
           <w:tab w:val="clear" w:pos="709"/>
           <w:tab w:val="left" w:pos="1418" w:leader="none"/>
@@ -1472,34 +1411,53 @@
         <w:rPr>
           <w:rFonts w:ascii="Arial;sans-serif" w:hAnsi="Arial;sans-serif"/>
           <w:b w:val="false"/>
-          <w:i w:val="false"/>
-          <w:caps w:val="false"/>
-          <w:smallCaps w:val="false"/>
-          <w:strike w:val="false"/>
-          <w:dstrike w:val="false"/>
-          <w:color w:val="000000"/>
-          <w:sz w:val="22"/>
-          <w:u w:val="none"/>
-          <w:effect w:val="none"/>
-          <w:shd w:fill="auto" w:val="clear"/>
-        </w:rPr>
-      </w:pPr>
-      <w:r>
-        <w:rPr>
-          <w:rFonts w:ascii="Arial;sans-serif" w:hAnsi="Arial;sans-serif"/>
-          <w:b w:val="false"/>
-          <w:i w:val="false"/>
-          <w:caps w:val="false"/>
-          <w:smallCaps w:val="false"/>
-          <w:strike w:val="false"/>
-          <w:dstrike w:val="false"/>
-          <w:color w:val="000000"/>
-          <w:sz w:val="22"/>
-          <w:u w:val="none"/>
-          <w:effect w:val="none"/>
-          <w:shd w:fill="auto" w:val="clear"/>
-        </w:rPr>
-        <w:t>carModel, varchar</w:t>
+          <w:b w:val="false"/>
+          <w:i w:val="false"/>
+          <w:i w:val="false"/>
+          <w:caps w:val="false"/>
+          <w:smallCaps w:val="false"/>
+          <w:strike w:val="false"/>
+          <w:dstrike w:val="false"/>
+          <w:color w:val="000000"/>
+          <w:sz w:val="22"/>
+          <w:u w:val="none"/>
+          <w:effect w:val="none"/>
+          <w:shd w:fill="auto" w:val="clear"/>
+        </w:rPr>
+      </w:pPr>
+      <w:r>
+        <w:rPr>
+          <w:rFonts w:ascii="Arial;sans-serif" w:hAnsi="Arial;sans-serif"/>
+          <w:b w:val="false"/>
+          <w:i w:val="false"/>
+          <w:caps w:val="false"/>
+          <w:smallCaps w:val="false"/>
+          <w:strike w:val="false"/>
+          <w:dstrike w:val="false"/>
+          <w:color w:val="000000"/>
+          <w:sz w:val="22"/>
+          <w:u w:val="none"/>
+          <w:effect w:val="none"/>
+          <w:shd w:fill="auto" w:val="clear"/>
+        </w:rPr>
+        <w:t xml:space="preserve">carModel, varchar, </w:t>
+      </w:r>
+      <w:r>
+        <w:rPr>
+          <w:rFonts w:ascii="Arial;sans-serif" w:hAnsi="Arial;sans-serif"/>
+          <w:b w:val="false"/>
+          <w:i w:val="false"/>
+          <w:caps w:val="false"/>
+          <w:smallCaps w:val="false"/>
+          <w:strike w:val="false"/>
+          <w:dstrike w:val="false"/>
+          <w:color w:val="000000"/>
+          <w:sz w:val="22"/>
+          <w:u w:val="none"/>
+          <w:effect w:val="none"/>
+          <w:shd w:fill="auto" w:val="clear"/>
+        </w:rPr>
+        <w:t>not NULL</w:t>
       </w:r>
     </w:p>
     <w:p>
@@ -1511,6 +1469,8 @@
         <w:rPr>
           <w:rFonts w:ascii="Arial;sans-serif" w:hAnsi="Arial;sans-serif"/>
           <w:b w:val="false"/>
+          <w:b w:val="false"/>
+          <w:i w:val="false"/>
           <w:i w:val="false"/>
           <w:caps w:val="false"/>
           <w:smallCaps w:val="false"/>
@@ -1548,9 +1508,7 @@
           <w:ilvl w:val="0"/>
           <w:numId w:val="7"/>
         </w:numPr>
-        <w:pBdr/>
-        <w:tabs>
-          <w:tab w:val="clear" w:pos="709"/>
+        <w:tabs>
           <w:tab w:val="left" w:pos="709" w:leader="none"/>
         </w:tabs>
         <w:bidi w:val="0"/>
@@ -1559,6 +1517,8 @@
         <w:rPr>
           <w:rFonts w:ascii="Arial;sans-serif" w:hAnsi="Arial;sans-serif"/>
           <w:b w:val="false"/>
+          <w:b w:val="false"/>
+          <w:i w:val="false"/>
           <w:i w:val="false"/>
           <w:caps w:val="false"/>
           <w:smallCaps w:val="false"/>
@@ -1596,7 +1556,6 @@
           <w:ilvl w:val="1"/>
           <w:numId w:val="7"/>
         </w:numPr>
-        <w:pBdr/>
         <w:tabs>
           <w:tab w:val="clear" w:pos="709"/>
           <w:tab w:val="left" w:pos="1418" w:leader="none"/>
@@ -1607,50 +1566,43 @@
         <w:rPr>
           <w:rFonts w:ascii="Arial;sans-serif" w:hAnsi="Arial;sans-serif"/>
           <w:b w:val="false"/>
-          <w:i w:val="false"/>
-          <w:caps w:val="false"/>
-          <w:smallCaps w:val="false"/>
-          <w:strike w:val="false"/>
-          <w:dstrike w:val="false"/>
-          <w:color w:val="000000"/>
-          <w:sz w:val="22"/>
-          <w:u w:val="none"/>
-          <w:effect w:val="none"/>
-        </w:rPr>
-      </w:pPr>
-      <w:r>
-        <w:rPr>
-          <w:rFonts w:ascii="Arial;sans-serif" w:hAnsi="Arial;sans-serif"/>
-          <w:b w:val="false"/>
-          <w:i w:val="false"/>
-          <w:caps w:val="false"/>
-          <w:smallCaps w:val="false"/>
-          <w:strike w:val="false"/>
-          <w:dstrike w:val="false"/>
-          <w:color w:val="000000"/>
-          <w:sz w:val="22"/>
-          <w:u w:val="none"/>
-          <w:effect w:val="none"/>
-          <w:shd w:fill="auto" w:val="clear"/>
-        </w:rPr>
-        <w:t xml:space="preserve">orderNum, </w:t>
-      </w:r>
-      <w:r>
-        <w:rPr>
-          <w:rFonts w:ascii="Arial;sans-serif" w:hAnsi="Arial;sans-serif"/>
-          <w:b w:val="false"/>
-          <w:i w:val="false"/>
-          <w:caps w:val="false"/>
-          <w:smallCaps w:val="false"/>
-          <w:strike w:val="false"/>
-          <w:dstrike w:val="false"/>
-          <w:color w:val="2D3B45"/>
-          <w:sz w:val="24"/>
-          <w:u w:val="none"/>
-          <w:effect w:val="none"/>
-          <w:shd w:fill="FFFFFF" w:val="clear"/>
-        </w:rPr>
-        <w:t>int, auto_increment, unique, not NULL, PK</w:t>
+          <w:b w:val="false"/>
+          <w:i w:val="false"/>
+          <w:i w:val="false"/>
+          <w:caps w:val="false"/>
+          <w:smallCaps w:val="false"/>
+          <w:strike w:val="false"/>
+          <w:dstrike w:val="false"/>
+          <w:color w:val="000000"/>
+          <w:sz w:val="22"/>
+          <w:u w:val="none"/>
+          <w:effect w:val="none"/>
+        </w:rPr>
+      </w:pPr>
+      <w:r>
+        <w:rPr>
+          <w:rFonts w:ascii="Arial;sans-serif" w:hAnsi="Arial;sans-serif"/>
+          <w:b w:val="false"/>
+          <w:i w:val="false"/>
+          <w:caps w:val="false"/>
+          <w:smallCaps w:val="false"/>
+          <w:strike w:val="false"/>
+          <w:dstrike w:val="false"/>
+          <w:color w:val="000000"/>
+          <w:sz w:val="22"/>
+          <w:u w:val="none"/>
+          <w:effect w:val="none"/>
+          <w:shd w:fill="auto" w:val="clear"/>
+        </w:rPr>
+        <w:t>orde</w:t>
+      </w:r>
+      <w:r>
+        <w:rPr>
+          <w:rFonts w:ascii="Arial;sans-serif" w:hAnsi="Arial;sans-serif"/>
+          <w:sz w:val="22"/>
+          <w:szCs w:val="22"/>
+        </w:rPr>
+        <w:t>rNum, int, auto_increment, unique, not NULL, PK</w:t>
       </w:r>
     </w:p>
     <w:p>
@@ -1660,7 +1612,6 @@
           <w:ilvl w:val="1"/>
           <w:numId w:val="7"/>
         </w:numPr>
-        <w:pBdr/>
         <w:tabs>
           <w:tab w:val="clear" w:pos="709"/>
           <w:tab w:val="left" w:pos="1418" w:leader="none"/>
@@ -1671,34 +1622,70 @@
         <w:rPr>
           <w:rFonts w:ascii="Arial;sans-serif" w:hAnsi="Arial;sans-serif"/>
           <w:b w:val="false"/>
-          <w:i w:val="false"/>
-          <w:caps w:val="false"/>
-          <w:smallCaps w:val="false"/>
-          <w:strike w:val="false"/>
-          <w:dstrike w:val="false"/>
-          <w:color w:val="000000"/>
-          <w:sz w:val="22"/>
-          <w:u w:val="none"/>
-          <w:effect w:val="none"/>
-          <w:shd w:fill="auto" w:val="clear"/>
-        </w:rPr>
-      </w:pPr>
-      <w:r>
-        <w:rPr>
-          <w:rFonts w:ascii="Arial;sans-serif" w:hAnsi="Arial;sans-serif"/>
-          <w:b w:val="false"/>
-          <w:i w:val="false"/>
-          <w:caps w:val="false"/>
-          <w:smallCaps w:val="false"/>
-          <w:strike w:val="false"/>
-          <w:dstrike w:val="false"/>
-          <w:color w:val="000000"/>
-          <w:sz w:val="22"/>
-          <w:u w:val="none"/>
-          <w:effect w:val="none"/>
-          <w:shd w:fill="auto" w:val="clear"/>
-        </w:rPr>
-        <w:t>customerID, FK</w:t>
+          <w:b w:val="false"/>
+          <w:i w:val="false"/>
+          <w:i w:val="false"/>
+          <w:caps w:val="false"/>
+          <w:smallCaps w:val="false"/>
+          <w:strike w:val="false"/>
+          <w:dstrike w:val="false"/>
+          <w:color w:val="000000"/>
+          <w:sz w:val="22"/>
+          <w:u w:val="none"/>
+          <w:effect w:val="none"/>
+          <w:shd w:fill="auto" w:val="clear"/>
+        </w:rPr>
+      </w:pPr>
+      <w:r>
+        <w:rPr>
+          <w:rFonts w:ascii="Arial;sans-serif" w:hAnsi="Arial;sans-serif"/>
+          <w:b w:val="false"/>
+          <w:i w:val="false"/>
+          <w:caps w:val="false"/>
+          <w:smallCaps w:val="false"/>
+          <w:strike w:val="false"/>
+          <w:dstrike w:val="false"/>
+          <w:color w:val="000000"/>
+          <w:sz w:val="22"/>
+          <w:u w:val="none"/>
+          <w:effect w:val="none"/>
+          <w:shd w:fill="auto" w:val="clear"/>
+        </w:rPr>
+        <w:t xml:space="preserve">customerID, </w:t>
+      </w:r>
+      <w:r>
+        <w:rPr>
+          <w:rFonts w:ascii="Arial;sans-serif" w:hAnsi="Arial;sans-serif"/>
+          <w:b w:val="false"/>
+          <w:i w:val="false"/>
+          <w:caps w:val="false"/>
+          <w:smallCaps w:val="false"/>
+          <w:strike w:val="false"/>
+          <w:dstrike w:val="false"/>
+          <w:color w:val="000000"/>
+          <w:sz w:val="22"/>
+          <w:u w:val="none"/>
+          <w:effect w:val="none"/>
+          <w:shd w:fill="auto" w:val="clear"/>
+        </w:rPr>
+        <w:t xml:space="preserve">int, not NULL, </w:t>
+      </w:r>
+      <w:r>
+        <w:rPr>
+          <w:rFonts w:ascii="Arial;sans-serif" w:hAnsi="Arial;sans-serif"/>
+          <w:b w:val="false"/>
+          <w:i w:val="false"/>
+          <w:caps w:val="false"/>
+          <w:smallCaps w:val="false"/>
+          <w:strike w:val="false"/>
+          <w:dstrike w:val="false"/>
+          <w:color w:val="000000"/>
+          <w:sz w:val="22"/>
+          <w:u w:val="none"/>
+          <w:effect w:val="none"/>
+          <w:shd w:fill="auto" w:val="clear"/>
+        </w:rPr>
+        <w:t>FK</w:t>
       </w:r>
     </w:p>
     <w:p>
@@ -1708,7 +1695,6 @@
           <w:ilvl w:val="1"/>
           <w:numId w:val="7"/>
         </w:numPr>
-        <w:pBdr/>
         <w:tabs>
           <w:tab w:val="clear" w:pos="709"/>
           <w:tab w:val="left" w:pos="1418" w:leader="none"/>
@@ -1719,34 +1705,70 @@
         <w:rPr>
           <w:rFonts w:ascii="Arial;sans-serif" w:hAnsi="Arial;sans-serif"/>
           <w:b w:val="false"/>
-          <w:i w:val="false"/>
-          <w:caps w:val="false"/>
-          <w:smallCaps w:val="false"/>
-          <w:strike w:val="false"/>
-          <w:dstrike w:val="false"/>
-          <w:color w:val="000000"/>
-          <w:sz w:val="22"/>
-          <w:u w:val="none"/>
-          <w:effect w:val="none"/>
-          <w:shd w:fill="auto" w:val="clear"/>
-        </w:rPr>
-      </w:pPr>
-      <w:r>
-        <w:rPr>
-          <w:rFonts w:ascii="Arial;sans-serif" w:hAnsi="Arial;sans-serif"/>
-          <w:b w:val="false"/>
-          <w:i w:val="false"/>
-          <w:caps w:val="false"/>
-          <w:smallCaps w:val="false"/>
-          <w:strike w:val="false"/>
-          <w:dstrike w:val="false"/>
-          <w:color w:val="000000"/>
-          <w:sz w:val="22"/>
-          <w:u w:val="none"/>
-          <w:effect w:val="none"/>
-          <w:shd w:fill="auto" w:val="clear"/>
-        </w:rPr>
-        <w:t>driverID, FK</w:t>
+          <w:b w:val="false"/>
+          <w:i w:val="false"/>
+          <w:i w:val="false"/>
+          <w:caps w:val="false"/>
+          <w:smallCaps w:val="false"/>
+          <w:strike w:val="false"/>
+          <w:dstrike w:val="false"/>
+          <w:color w:val="000000"/>
+          <w:sz w:val="22"/>
+          <w:u w:val="none"/>
+          <w:effect w:val="none"/>
+          <w:shd w:fill="auto" w:val="clear"/>
+        </w:rPr>
+      </w:pPr>
+      <w:r>
+        <w:rPr>
+          <w:rFonts w:ascii="Arial;sans-serif" w:hAnsi="Arial;sans-serif"/>
+          <w:b w:val="false"/>
+          <w:i w:val="false"/>
+          <w:caps w:val="false"/>
+          <w:smallCaps w:val="false"/>
+          <w:strike w:val="false"/>
+          <w:dstrike w:val="false"/>
+          <w:color w:val="000000"/>
+          <w:sz w:val="22"/>
+          <w:u w:val="none"/>
+          <w:effect w:val="none"/>
+          <w:shd w:fill="auto" w:val="clear"/>
+        </w:rPr>
+        <w:t xml:space="preserve">driverID, </w:t>
+      </w:r>
+      <w:r>
+        <w:rPr>
+          <w:rFonts w:ascii="Arial;sans-serif" w:hAnsi="Arial;sans-serif"/>
+          <w:b w:val="false"/>
+          <w:i w:val="false"/>
+          <w:caps w:val="false"/>
+          <w:smallCaps w:val="false"/>
+          <w:strike w:val="false"/>
+          <w:dstrike w:val="false"/>
+          <w:color w:val="000000"/>
+          <w:sz w:val="22"/>
+          <w:u w:val="none"/>
+          <w:effect w:val="none"/>
+          <w:shd w:fill="auto" w:val="clear"/>
+        </w:rPr>
+        <w:t>int, not NULL,</w:t>
+      </w:r>
+      <w:r>
+        <w:rPr>
+          <w:rFonts w:ascii="Arial;sans-serif" w:hAnsi="Arial;sans-serif"/>
+          <w:b w:val="false"/>
+          <w:i w:val="false"/>
+          <w:caps w:val="false"/>
+          <w:smallCaps w:val="false"/>
+          <w:strike w:val="false"/>
+          <w:dstrike w:val="false"/>
+          <w:color w:val="000000"/>
+          <w:sz w:val="22"/>
+          <w:u w:val="none"/>
+          <w:effect w:val="none"/>
+          <w:shd w:fill="auto" w:val="clear"/>
+        </w:rPr>
+        <w:t xml:space="preserve"> FK</w:t>
       </w:r>
     </w:p>
     <w:p>
@@ -1756,7 +1778,6 @@
           <w:ilvl w:val="1"/>
           <w:numId w:val="7"/>
         </w:numPr>
-        <w:pBdr/>
         <w:tabs>
           <w:tab w:val="clear" w:pos="709"/>
           <w:tab w:val="left" w:pos="1418" w:leader="none"/>
@@ -1767,34 +1788,53 @@
         <w:rPr>
           <w:rFonts w:ascii="Arial;sans-serif" w:hAnsi="Arial;sans-serif"/>
           <w:b w:val="false"/>
-          <w:i w:val="false"/>
-          <w:caps w:val="false"/>
-          <w:smallCaps w:val="false"/>
-          <w:strike w:val="false"/>
-          <w:dstrike w:val="false"/>
-          <w:color w:val="000000"/>
-          <w:sz w:val="22"/>
-          <w:u w:val="none"/>
-          <w:effect w:val="none"/>
-          <w:shd w:fill="auto" w:val="clear"/>
-        </w:rPr>
-      </w:pPr>
-      <w:r>
-        <w:rPr>
-          <w:rFonts w:ascii="Arial;sans-serif" w:hAnsi="Arial;sans-serif"/>
-          <w:b w:val="false"/>
-          <w:i w:val="false"/>
-          <w:caps w:val="false"/>
-          <w:smallCaps w:val="false"/>
-          <w:strike w:val="false"/>
-          <w:dstrike w:val="false"/>
-          <w:color w:val="000000"/>
-          <w:sz w:val="22"/>
-          <w:u w:val="none"/>
-          <w:effect w:val="none"/>
-          <w:shd w:fill="auto" w:val="clear"/>
-        </w:rPr>
-        <w:t>price, decimal</w:t>
+          <w:b w:val="false"/>
+          <w:i w:val="false"/>
+          <w:i w:val="false"/>
+          <w:caps w:val="false"/>
+          <w:smallCaps w:val="false"/>
+          <w:strike w:val="false"/>
+          <w:dstrike w:val="false"/>
+          <w:color w:val="000000"/>
+          <w:sz w:val="22"/>
+          <w:u w:val="none"/>
+          <w:effect w:val="none"/>
+          <w:shd w:fill="auto" w:val="clear"/>
+        </w:rPr>
+      </w:pPr>
+      <w:r>
+        <w:rPr>
+          <w:rFonts w:ascii="Arial;sans-serif" w:hAnsi="Arial;sans-serif"/>
+          <w:b w:val="false"/>
+          <w:i w:val="false"/>
+          <w:caps w:val="false"/>
+          <w:smallCaps w:val="false"/>
+          <w:strike w:val="false"/>
+          <w:dstrike w:val="false"/>
+          <w:color w:val="000000"/>
+          <w:sz w:val="22"/>
+          <w:u w:val="none"/>
+          <w:effect w:val="none"/>
+          <w:shd w:fill="auto" w:val="clear"/>
+        </w:rPr>
+        <w:t xml:space="preserve">price, decimal, </w:t>
+      </w:r>
+      <w:r>
+        <w:rPr>
+          <w:rFonts w:ascii="Arial;sans-serif" w:hAnsi="Arial;sans-serif"/>
+          <w:b w:val="false"/>
+          <w:i w:val="false"/>
+          <w:caps w:val="false"/>
+          <w:smallCaps w:val="false"/>
+          <w:strike w:val="false"/>
+          <w:dstrike w:val="false"/>
+          <w:color w:val="000000"/>
+          <w:sz w:val="22"/>
+          <w:u w:val="none"/>
+          <w:effect w:val="none"/>
+          <w:shd w:fill="auto" w:val="clear"/>
+        </w:rPr>
+        <w:t>not NULL</w:t>
       </w:r>
     </w:p>
     <w:p>
@@ -1804,7 +1844,6 @@
           <w:ilvl w:val="1"/>
           <w:numId w:val="7"/>
         </w:numPr>
-        <w:pBdr/>
         <w:tabs>
           <w:tab w:val="clear" w:pos="709"/>
           <w:tab w:val="left" w:pos="1418" w:leader="none"/>
@@ -1815,34 +1854,53 @@
         <w:rPr>
           <w:rFonts w:ascii="Arial;sans-serif" w:hAnsi="Arial;sans-serif"/>
           <w:b w:val="false"/>
-          <w:i w:val="false"/>
-          <w:caps w:val="false"/>
-          <w:smallCaps w:val="false"/>
-          <w:strike w:val="false"/>
-          <w:dstrike w:val="false"/>
-          <w:color w:val="000000"/>
-          <w:sz w:val="22"/>
-          <w:u w:val="none"/>
-          <w:effect w:val="none"/>
-          <w:shd w:fill="auto" w:val="clear"/>
-        </w:rPr>
-      </w:pPr>
-      <w:r>
-        <w:rPr>
-          <w:rFonts w:ascii="Arial;sans-serif" w:hAnsi="Arial;sans-serif"/>
-          <w:b w:val="false"/>
-          <w:i w:val="false"/>
-          <w:caps w:val="false"/>
-          <w:smallCaps w:val="false"/>
-          <w:strike w:val="false"/>
-          <w:dstrike w:val="false"/>
-          <w:color w:val="000000"/>
-          <w:sz w:val="22"/>
-          <w:u w:val="none"/>
-          <w:effect w:val="none"/>
-          <w:shd w:fill="auto" w:val="clear"/>
-        </w:rPr>
-        <w:t>Date, varchar</w:t>
+          <w:b w:val="false"/>
+          <w:i w:val="false"/>
+          <w:i w:val="false"/>
+          <w:caps w:val="false"/>
+          <w:smallCaps w:val="false"/>
+          <w:strike w:val="false"/>
+          <w:dstrike w:val="false"/>
+          <w:color w:val="000000"/>
+          <w:sz w:val="22"/>
+          <w:u w:val="none"/>
+          <w:effect w:val="none"/>
+          <w:shd w:fill="auto" w:val="clear"/>
+        </w:rPr>
+      </w:pPr>
+      <w:r>
+        <w:rPr>
+          <w:rFonts w:ascii="Arial;sans-serif" w:hAnsi="Arial;sans-serif"/>
+          <w:b w:val="false"/>
+          <w:i w:val="false"/>
+          <w:caps w:val="false"/>
+          <w:smallCaps w:val="false"/>
+          <w:strike w:val="false"/>
+          <w:dstrike w:val="false"/>
+          <w:color w:val="000000"/>
+          <w:sz w:val="22"/>
+          <w:u w:val="none"/>
+          <w:effect w:val="none"/>
+          <w:shd w:fill="auto" w:val="clear"/>
+        </w:rPr>
+        <w:t xml:space="preserve">Date, varchar, </w:t>
+      </w:r>
+      <w:r>
+        <w:rPr>
+          <w:rFonts w:ascii="Arial;sans-serif" w:hAnsi="Arial;sans-serif"/>
+          <w:b w:val="false"/>
+          <w:i w:val="false"/>
+          <w:caps w:val="false"/>
+          <w:smallCaps w:val="false"/>
+          <w:strike w:val="false"/>
+          <w:dstrike w:val="false"/>
+          <w:color w:val="000000"/>
+          <w:sz w:val="22"/>
+          <w:u w:val="none"/>
+          <w:effect w:val="none"/>
+          <w:shd w:fill="auto" w:val="clear"/>
+        </w:rPr>
+        <w:t>not NULL</w:t>
       </w:r>
     </w:p>
     <w:p>
@@ -1863,9 +1921,7 @@
           <w:ilvl w:val="0"/>
           <w:numId w:val="8"/>
         </w:numPr>
-        <w:pBdr/>
-        <w:tabs>
-          <w:tab w:val="clear" w:pos="709"/>
+        <w:tabs>
           <w:tab w:val="left" w:pos="709" w:leader="none"/>
         </w:tabs>
         <w:bidi w:val="0"/>
@@ -1874,34 +1930,53 @@
         <w:rPr>
           <w:rFonts w:ascii="Arial;sans-serif" w:hAnsi="Arial;sans-serif"/>
           <w:b w:val="false"/>
-          <w:i w:val="false"/>
-          <w:caps w:val="false"/>
-          <w:smallCaps w:val="false"/>
-          <w:strike w:val="false"/>
-          <w:dstrike w:val="false"/>
-          <w:color w:val="000000"/>
-          <w:sz w:val="22"/>
-          <w:u w:val="none"/>
-          <w:effect w:val="none"/>
-          <w:shd w:fill="auto" w:val="clear"/>
-        </w:rPr>
-      </w:pPr>
-      <w:r>
-        <w:rPr>
-          <w:rFonts w:ascii="Arial;sans-serif" w:hAnsi="Arial;sans-serif"/>
-          <w:b w:val="false"/>
-          <w:i w:val="false"/>
-          <w:caps w:val="false"/>
-          <w:smallCaps w:val="false"/>
-          <w:strike w:val="false"/>
-          <w:dstrike w:val="false"/>
-          <w:color w:val="000000"/>
-          <w:sz w:val="22"/>
-          <w:u w:val="none"/>
-          <w:effect w:val="none"/>
-          <w:shd w:fill="auto" w:val="clear"/>
-        </w:rPr>
-        <w:t>orderItems. This entity will hold details of a specific order and acts to resolve M:N relationships between orders, and pizzas. It will use driverID and pizzaID as foreign keys and has a 1:N relationship with both orders and pizzas.</w:t>
+          <w:b w:val="false"/>
+          <w:i w:val="false"/>
+          <w:i w:val="false"/>
+          <w:caps w:val="false"/>
+          <w:smallCaps w:val="false"/>
+          <w:strike w:val="false"/>
+          <w:dstrike w:val="false"/>
+          <w:color w:val="000000"/>
+          <w:sz w:val="22"/>
+          <w:u w:val="none"/>
+          <w:effect w:val="none"/>
+          <w:shd w:fill="auto" w:val="clear"/>
+        </w:rPr>
+      </w:pPr>
+      <w:r>
+        <w:rPr>
+          <w:rFonts w:ascii="Arial;sans-serif" w:hAnsi="Arial;sans-serif"/>
+          <w:b w:val="false"/>
+          <w:i w:val="false"/>
+          <w:caps w:val="false"/>
+          <w:smallCaps w:val="false"/>
+          <w:strike w:val="false"/>
+          <w:dstrike w:val="false"/>
+          <w:color w:val="000000"/>
+          <w:sz w:val="22"/>
+          <w:u w:val="none"/>
+          <w:effect w:val="none"/>
+          <w:shd w:fill="auto" w:val="clear"/>
+        </w:rPr>
+        <w:t>O</w:t>
+      </w:r>
+      <w:r>
+        <w:rPr>
+          <w:rFonts w:ascii="Arial;sans-serif" w:hAnsi="Arial;sans-serif"/>
+          <w:b w:val="false"/>
+          <w:i w:val="false"/>
+          <w:caps w:val="false"/>
+          <w:smallCaps w:val="false"/>
+          <w:strike w:val="false"/>
+          <w:dstrike w:val="false"/>
+          <w:color w:val="000000"/>
+          <w:sz w:val="22"/>
+          <w:u w:val="none"/>
+          <w:effect w:val="none"/>
+          <w:shd w:fill="auto" w:val="clear"/>
+        </w:rPr>
+        <w:t>rderItems. This entity will hold details of a specific order and acts to resolve M:N relationships between orders, and pizzas. It will use driverID and pizzaID as foreign keys and has a 1:N relationship with both orders and pizzas.</w:t>
       </w:r>
     </w:p>
     <w:p>
@@ -1911,7 +1986,6 @@
           <w:ilvl w:val="1"/>
           <w:numId w:val="8"/>
         </w:numPr>
-        <w:pBdr/>
         <w:tabs>
           <w:tab w:val="clear" w:pos="709"/>
           <w:tab w:val="left" w:pos="1418" w:leader="none"/>
@@ -1922,34 +1996,54 @@
         <w:rPr>
           <w:rFonts w:ascii="Arial;sans-serif" w:hAnsi="Arial;sans-serif"/>
           <w:b w:val="false"/>
-          <w:i w:val="false"/>
-          <w:caps w:val="false"/>
-          <w:smallCaps w:val="false"/>
-          <w:strike w:val="false"/>
-          <w:dstrike w:val="false"/>
-          <w:color w:val="000000"/>
-          <w:sz w:val="22"/>
-          <w:u w:val="none"/>
-          <w:effect w:val="none"/>
-          <w:shd w:fill="auto" w:val="clear"/>
-        </w:rPr>
-      </w:pPr>
-      <w:r>
-        <w:rPr>
-          <w:rFonts w:ascii="Arial;sans-serif" w:hAnsi="Arial;sans-serif"/>
-          <w:b w:val="false"/>
-          <w:i w:val="false"/>
-          <w:caps w:val="false"/>
-          <w:smallCaps w:val="false"/>
-          <w:strike w:val="false"/>
-          <w:dstrike w:val="false"/>
-          <w:color w:val="000000"/>
-          <w:sz w:val="22"/>
-          <w:u w:val="none"/>
-          <w:effect w:val="none"/>
-          <w:shd w:fill="auto" w:val="clear"/>
-        </w:rPr>
-        <w:t>orderNum, PK</w:t>
+          <w:b w:val="false"/>
+          <w:i w:val="false"/>
+          <w:i w:val="false"/>
+          <w:caps w:val="false"/>
+          <w:smallCaps w:val="false"/>
+          <w:strike w:val="false"/>
+          <w:dstrike w:val="false"/>
+          <w:color w:val="000000"/>
+          <w:sz w:val="22"/>
+          <w:u w:val="none"/>
+          <w:effect w:val="none"/>
+          <w:shd w:fill="auto" w:val="clear"/>
+        </w:rPr>
+      </w:pPr>
+      <w:r>
+        <w:rPr>
+          <w:rFonts w:ascii="Arial;sans-serif" w:hAnsi="Arial;sans-serif"/>
+          <w:b w:val="false"/>
+          <w:i w:val="false"/>
+          <w:caps w:val="false"/>
+          <w:smallCaps w:val="false"/>
+          <w:strike w:val="false"/>
+          <w:dstrike w:val="false"/>
+          <w:color w:val="000000"/>
+          <w:sz w:val="22"/>
+          <w:u w:val="none"/>
+          <w:effect w:val="none"/>
+          <w:shd w:fill="auto" w:val="clear"/>
+        </w:rPr>
+        <w:t xml:space="preserve">orderItemID, </w:t>
+      </w:r>
+      <w:r>
+        <w:rPr>
+          <w:rFonts w:ascii="Arial;sans-serif" w:hAnsi="Arial;sans-serif"/>
+          <w:b w:val="false"/>
+          <w:i w:val="false"/>
+          <w:caps w:val="false"/>
+          <w:smallCaps w:val="false"/>
+          <w:strike w:val="false"/>
+          <w:dstrike w:val="false"/>
+          <w:color w:val="000000"/>
+          <w:sz w:val="22"/>
+          <w:szCs w:val="22"/>
+          <w:u w:val="none"/>
+          <w:effect w:val="none"/>
+          <w:shd w:fill="auto" w:val="clear"/>
+        </w:rPr>
+        <w:t>int, auto_increment, unique, not NULL, PK</w:t>
       </w:r>
     </w:p>
     <w:p>
@@ -1959,7 +2053,6 @@
           <w:ilvl w:val="1"/>
           <w:numId w:val="8"/>
         </w:numPr>
-        <w:pBdr/>
         <w:tabs>
           <w:tab w:val="clear" w:pos="709"/>
           <w:tab w:val="left" w:pos="1418" w:leader="none"/>
@@ -1970,34 +2063,70 @@
         <w:rPr>
           <w:rFonts w:ascii="Arial;sans-serif" w:hAnsi="Arial;sans-serif"/>
           <w:b w:val="false"/>
-          <w:i w:val="false"/>
-          <w:caps w:val="false"/>
-          <w:smallCaps w:val="false"/>
-          <w:strike w:val="false"/>
-          <w:dstrike w:val="false"/>
-          <w:color w:val="000000"/>
-          <w:sz w:val="22"/>
-          <w:u w:val="none"/>
-          <w:effect w:val="none"/>
-          <w:shd w:fill="auto" w:val="clear"/>
-        </w:rPr>
-      </w:pPr>
-      <w:r>
-        <w:rPr>
-          <w:rFonts w:ascii="Arial;sans-serif" w:hAnsi="Arial;sans-serif"/>
-          <w:b w:val="false"/>
-          <w:i w:val="false"/>
-          <w:caps w:val="false"/>
-          <w:smallCaps w:val="false"/>
-          <w:strike w:val="false"/>
-          <w:dstrike w:val="false"/>
-          <w:color w:val="000000"/>
-          <w:sz w:val="22"/>
-          <w:u w:val="none"/>
-          <w:effect w:val="none"/>
-          <w:shd w:fill="auto" w:val="clear"/>
-        </w:rPr>
-        <w:t>pizzaID, PK</w:t>
+          <w:b w:val="false"/>
+          <w:i w:val="false"/>
+          <w:i w:val="false"/>
+          <w:caps w:val="false"/>
+          <w:smallCaps w:val="false"/>
+          <w:strike w:val="false"/>
+          <w:dstrike w:val="false"/>
+          <w:color w:val="000000"/>
+          <w:sz w:val="22"/>
+          <w:u w:val="none"/>
+          <w:effect w:val="none"/>
+          <w:shd w:fill="auto" w:val="clear"/>
+        </w:rPr>
+      </w:pPr>
+      <w:r>
+        <w:rPr>
+          <w:rFonts w:ascii="Arial;sans-serif" w:hAnsi="Arial;sans-serif"/>
+          <w:b w:val="false"/>
+          <w:i w:val="false"/>
+          <w:caps w:val="false"/>
+          <w:smallCaps w:val="false"/>
+          <w:strike w:val="false"/>
+          <w:dstrike w:val="false"/>
+          <w:color w:val="000000"/>
+          <w:sz w:val="22"/>
+          <w:u w:val="none"/>
+          <w:effect w:val="none"/>
+          <w:shd w:fill="auto" w:val="clear"/>
+        </w:rPr>
+        <w:t xml:space="preserve">orderNum, </w:t>
+      </w:r>
+      <w:r>
+        <w:rPr>
+          <w:rFonts w:ascii="Arial;sans-serif" w:hAnsi="Arial;sans-serif"/>
+          <w:b w:val="false"/>
+          <w:i w:val="false"/>
+          <w:caps w:val="false"/>
+          <w:smallCaps w:val="false"/>
+          <w:strike w:val="false"/>
+          <w:dstrike w:val="false"/>
+          <w:color w:val="000000"/>
+          <w:sz w:val="22"/>
+          <w:u w:val="none"/>
+          <w:effect w:val="none"/>
+          <w:shd w:fill="auto" w:val="clear"/>
+        </w:rPr>
+        <w:t>int, not NULL, F</w:t>
+      </w:r>
+      <w:r>
+        <w:rPr>
+          <w:rFonts w:ascii="Arial;sans-serif" w:hAnsi="Arial;sans-serif"/>
+          <w:b w:val="false"/>
+          <w:i w:val="false"/>
+          <w:caps w:val="false"/>
+          <w:smallCaps w:val="false"/>
+          <w:strike w:val="false"/>
+          <w:dstrike w:val="false"/>
+          <w:color w:val="000000"/>
+          <w:sz w:val="22"/>
+          <w:u w:val="none"/>
+          <w:effect w:val="none"/>
+          <w:shd w:fill="auto" w:val="clear"/>
+        </w:rPr>
+        <w:t>K</w:t>
       </w:r>
     </w:p>
     <w:p>
@@ -2007,7 +2136,6 @@
           <w:ilvl w:val="1"/>
           <w:numId w:val="8"/>
         </w:numPr>
-        <w:pBdr/>
         <w:tabs>
           <w:tab w:val="clear" w:pos="709"/>
           <w:tab w:val="left" w:pos="1418" w:leader="none"/>
@@ -2018,34 +2146,136 @@
         <w:rPr>
           <w:rFonts w:ascii="Arial;sans-serif" w:hAnsi="Arial;sans-serif"/>
           <w:b w:val="false"/>
-          <w:i w:val="false"/>
-          <w:caps w:val="false"/>
-          <w:smallCaps w:val="false"/>
-          <w:strike w:val="false"/>
-          <w:dstrike w:val="false"/>
-          <w:color w:val="000000"/>
-          <w:sz w:val="22"/>
-          <w:u w:val="none"/>
-          <w:effect w:val="none"/>
-          <w:shd w:fill="auto" w:val="clear"/>
-        </w:rPr>
-      </w:pPr>
-      <w:r>
-        <w:rPr>
-          <w:rFonts w:ascii="Arial;sans-serif" w:hAnsi="Arial;sans-serif"/>
-          <w:b w:val="false"/>
-          <w:i w:val="false"/>
-          <w:caps w:val="false"/>
-          <w:smallCaps w:val="false"/>
-          <w:strike w:val="false"/>
-          <w:dstrike w:val="false"/>
-          <w:color w:val="000000"/>
-          <w:sz w:val="22"/>
-          <w:u w:val="none"/>
-          <w:effect w:val="none"/>
-          <w:shd w:fill="auto" w:val="clear"/>
-        </w:rPr>
-        <w:t>quantity, int</w:t>
+          <w:b w:val="false"/>
+          <w:i w:val="false"/>
+          <w:i w:val="false"/>
+          <w:caps w:val="false"/>
+          <w:smallCaps w:val="false"/>
+          <w:strike w:val="false"/>
+          <w:dstrike w:val="false"/>
+          <w:color w:val="000000"/>
+          <w:sz w:val="22"/>
+          <w:u w:val="none"/>
+          <w:effect w:val="none"/>
+          <w:shd w:fill="auto" w:val="clear"/>
+        </w:rPr>
+      </w:pPr>
+      <w:r>
+        <w:rPr>
+          <w:rFonts w:ascii="Arial;sans-serif" w:hAnsi="Arial;sans-serif"/>
+          <w:b w:val="false"/>
+          <w:i w:val="false"/>
+          <w:caps w:val="false"/>
+          <w:smallCaps w:val="false"/>
+          <w:strike w:val="false"/>
+          <w:dstrike w:val="false"/>
+          <w:color w:val="000000"/>
+          <w:sz w:val="22"/>
+          <w:u w:val="none"/>
+          <w:effect w:val="none"/>
+          <w:shd w:fill="auto" w:val="clear"/>
+        </w:rPr>
+        <w:t xml:space="preserve">pizzaID, </w:t>
+      </w:r>
+      <w:r>
+        <w:rPr>
+          <w:rFonts w:ascii="Arial;sans-serif" w:hAnsi="Arial;sans-serif"/>
+          <w:b w:val="false"/>
+          <w:i w:val="false"/>
+          <w:caps w:val="false"/>
+          <w:smallCaps w:val="false"/>
+          <w:strike w:val="false"/>
+          <w:dstrike w:val="false"/>
+          <w:color w:val="000000"/>
+          <w:sz w:val="22"/>
+          <w:u w:val="none"/>
+          <w:effect w:val="none"/>
+          <w:shd w:fill="auto" w:val="clear"/>
+        </w:rPr>
+        <w:t>int, not NULL, F</w:t>
+      </w:r>
+      <w:r>
+        <w:rPr>
+          <w:rFonts w:ascii="Arial;sans-serif" w:hAnsi="Arial;sans-serif"/>
+          <w:b w:val="false"/>
+          <w:i w:val="false"/>
+          <w:caps w:val="false"/>
+          <w:smallCaps w:val="false"/>
+          <w:strike w:val="false"/>
+          <w:dstrike w:val="false"/>
+          <w:color w:val="000000"/>
+          <w:sz w:val="22"/>
+          <w:u w:val="none"/>
+          <w:effect w:val="none"/>
+          <w:shd w:fill="auto" w:val="clear"/>
+        </w:rPr>
+        <w:t>K</w:t>
+      </w:r>
+    </w:p>
+    <w:p>
+      <w:pPr>
+        <w:pStyle w:val="TextBody"/>
+        <w:numPr>
+          <w:ilvl w:val="1"/>
+          <w:numId w:val="8"/>
+        </w:numPr>
+        <w:tabs>
+          <w:tab w:val="clear" w:pos="709"/>
+          <w:tab w:val="left" w:pos="1418" w:leader="none"/>
+        </w:tabs>
+        <w:bidi w:val="0"/>
+        <w:spacing w:lineRule="auto" w:line="331" w:before="0" w:after="0"/>
+        <w:ind w:left="1418" w:hanging="283"/>
+        <w:rPr>
+          <w:rFonts w:ascii="Arial;sans-serif" w:hAnsi="Arial;sans-serif"/>
+          <w:b w:val="false"/>
+          <w:b w:val="false"/>
+          <w:i w:val="false"/>
+          <w:i w:val="false"/>
+          <w:caps w:val="false"/>
+          <w:smallCaps w:val="false"/>
+          <w:strike w:val="false"/>
+          <w:dstrike w:val="false"/>
+          <w:color w:val="000000"/>
+          <w:sz w:val="22"/>
+          <w:u w:val="none"/>
+          <w:effect w:val="none"/>
+          <w:shd w:fill="auto" w:val="clear"/>
+        </w:rPr>
+      </w:pPr>
+      <w:r>
+        <w:rPr>
+          <w:rFonts w:ascii="Arial;sans-serif" w:hAnsi="Arial;sans-serif"/>
+          <w:b w:val="false"/>
+          <w:i w:val="false"/>
+          <w:caps w:val="false"/>
+          <w:smallCaps w:val="false"/>
+          <w:strike w:val="false"/>
+          <w:dstrike w:val="false"/>
+          <w:color w:val="000000"/>
+          <w:sz w:val="22"/>
+          <w:u w:val="none"/>
+          <w:effect w:val="none"/>
+          <w:shd w:fill="auto" w:val="clear"/>
+        </w:rPr>
+        <w:t xml:space="preserve">quantity, int, </w:t>
+      </w:r>
+      <w:r>
+        <w:rPr>
+          <w:rFonts w:ascii="Arial;sans-serif" w:hAnsi="Arial;sans-serif"/>
+          <w:b w:val="false"/>
+          <w:i w:val="false"/>
+          <w:caps w:val="false"/>
+          <w:smallCaps w:val="false"/>
+          <w:strike w:val="false"/>
+          <w:dstrike w:val="false"/>
+          <w:color w:val="000000"/>
+          <w:sz w:val="22"/>
+          <w:u w:val="none"/>
+          <w:effect w:val="none"/>
+          <w:shd w:fill="auto" w:val="clear"/>
+        </w:rPr>
+        <w:t>not NULL</w:t>
       </w:r>
     </w:p>
     <w:p>
@@ -2066,9 +2296,7 @@
           <w:ilvl w:val="0"/>
           <w:numId w:val="9"/>
         </w:numPr>
-        <w:pBdr/>
-        <w:tabs>
-          <w:tab w:val="clear" w:pos="709"/>
+        <w:tabs>
           <w:tab w:val="left" w:pos="709" w:leader="none"/>
         </w:tabs>
         <w:bidi w:val="0"/>
@@ -2077,34 +2305,155 @@
         <w:rPr>
           <w:rFonts w:ascii="Arial;sans-serif" w:hAnsi="Arial;sans-serif"/>
           <w:b w:val="false"/>
-          <w:i w:val="false"/>
-          <w:caps w:val="false"/>
-          <w:smallCaps w:val="false"/>
-          <w:strike w:val="false"/>
-          <w:dstrike w:val="false"/>
-          <w:color w:val="000000"/>
-          <w:sz w:val="22"/>
-          <w:u w:val="none"/>
-          <w:effect w:val="none"/>
-          <w:shd w:fill="auto" w:val="clear"/>
-        </w:rPr>
-      </w:pPr>
-      <w:r>
-        <w:rPr>
-          <w:rFonts w:ascii="Arial;sans-serif" w:hAnsi="Arial;sans-serif"/>
-          <w:b w:val="false"/>
-          <w:i w:val="false"/>
-          <w:caps w:val="false"/>
-          <w:smallCaps w:val="false"/>
-          <w:strike w:val="false"/>
-          <w:dstrike w:val="false"/>
-          <w:color w:val="000000"/>
-          <w:sz w:val="22"/>
-          <w:u w:val="none"/>
-          <w:effect w:val="none"/>
-          <w:shd w:fill="auto" w:val="clear"/>
-        </w:rPr>
-        <w:t>pizzas: The pizzas. Paula’s is a minimalist pizza establishment and limits the number of toppings to 5. This entity will have a N:M relationship with orders.</w:t>
+          <w:b w:val="false"/>
+          <w:i w:val="false"/>
+          <w:i w:val="false"/>
+          <w:caps w:val="false"/>
+          <w:smallCaps w:val="false"/>
+          <w:strike w:val="false"/>
+          <w:dstrike w:val="false"/>
+          <w:color w:val="000000"/>
+          <w:sz w:val="22"/>
+          <w:u w:val="none"/>
+          <w:effect w:val="none"/>
+          <w:shd w:fill="auto" w:val="clear"/>
+        </w:rPr>
+      </w:pPr>
+      <w:r>
+        <w:rPr>
+          <w:rFonts w:ascii="Arial;sans-serif" w:hAnsi="Arial;sans-serif"/>
+          <w:b w:val="false"/>
+          <w:i w:val="false"/>
+          <w:caps w:val="false"/>
+          <w:smallCaps w:val="false"/>
+          <w:strike w:val="false"/>
+          <w:dstrike w:val="false"/>
+          <w:color w:val="000000"/>
+          <w:sz w:val="22"/>
+          <w:u w:val="none"/>
+          <w:effect w:val="none"/>
+          <w:shd w:fill="auto" w:val="clear"/>
+        </w:rPr>
+        <w:t>P</w:t>
+      </w:r>
+      <w:r>
+        <w:rPr>
+          <w:rFonts w:ascii="Arial;sans-serif" w:hAnsi="Arial;sans-serif"/>
+          <w:b w:val="false"/>
+          <w:i w:val="false"/>
+          <w:caps w:val="false"/>
+          <w:smallCaps w:val="false"/>
+          <w:strike w:val="false"/>
+          <w:dstrike w:val="false"/>
+          <w:color w:val="000000"/>
+          <w:sz w:val="22"/>
+          <w:u w:val="none"/>
+          <w:effect w:val="none"/>
+          <w:shd w:fill="auto" w:val="clear"/>
+        </w:rPr>
+        <w:t xml:space="preserve">izzas: The pizzas. </w:t>
+      </w:r>
+      <w:r>
+        <w:rPr>
+          <w:rFonts w:ascii="Arial;sans-serif" w:hAnsi="Arial;sans-serif"/>
+          <w:b w:val="false"/>
+          <w:i w:val="false"/>
+          <w:caps w:val="false"/>
+          <w:smallCaps w:val="false"/>
+          <w:strike w:val="false"/>
+          <w:dstrike w:val="false"/>
+          <w:color w:val="000000"/>
+          <w:sz w:val="22"/>
+          <w:u w:val="none"/>
+          <w:effect w:val="none"/>
+          <w:shd w:fill="auto" w:val="clear"/>
+        </w:rPr>
+        <w:t>This entity will capture the name of each pizza, a price, and description, as well as the toppings used to make the pizza</w:t>
+      </w:r>
+      <w:r>
+        <w:rPr>
+          <w:rFonts w:ascii="Arial;sans-serif" w:hAnsi="Arial;sans-serif"/>
+          <w:b w:val="false"/>
+          <w:i w:val="false"/>
+          <w:caps w:val="false"/>
+          <w:smallCaps w:val="false"/>
+          <w:strike w:val="false"/>
+          <w:dstrike w:val="false"/>
+          <w:color w:val="000000"/>
+          <w:sz w:val="22"/>
+          <w:u w:val="none"/>
+          <w:effect w:val="none"/>
+          <w:shd w:fill="auto" w:val="clear"/>
+        </w:rPr>
+        <w:t xml:space="preserve">. This entity will have a </w:t>
+      </w:r>
+      <w:r>
+        <w:rPr>
+          <w:rFonts w:ascii="Arial;sans-serif" w:hAnsi="Arial;sans-serif"/>
+          <w:b w:val="false"/>
+          <w:i w:val="false"/>
+          <w:caps w:val="false"/>
+          <w:smallCaps w:val="false"/>
+          <w:strike w:val="false"/>
+          <w:dstrike w:val="false"/>
+          <w:color w:val="000000"/>
+          <w:sz w:val="22"/>
+          <w:u w:val="none"/>
+          <w:effect w:val="none"/>
+          <w:shd w:fill="auto" w:val="clear"/>
+        </w:rPr>
+        <w:t>M:N</w:t>
+      </w:r>
+      <w:r>
+        <w:rPr>
+          <w:rFonts w:ascii="Arial;sans-serif" w:hAnsi="Arial;sans-serif"/>
+          <w:b w:val="false"/>
+          <w:i w:val="false"/>
+          <w:caps w:val="false"/>
+          <w:smallCaps w:val="false"/>
+          <w:strike w:val="false"/>
+          <w:dstrike w:val="false"/>
+          <w:color w:val="000000"/>
+          <w:sz w:val="22"/>
+          <w:u w:val="none"/>
+          <w:effect w:val="none"/>
+          <w:shd w:fill="auto" w:val="clear"/>
+        </w:rPr>
+        <w:t xml:space="preserve"> relationship with orders </w:t>
+      </w:r>
+      <w:r>
+        <w:rPr>
+          <w:rFonts w:ascii="Arial;sans-serif" w:hAnsi="Arial;sans-serif"/>
+          <w:b w:val="false"/>
+          <w:i w:val="false"/>
+          <w:caps w:val="false"/>
+          <w:smallCaps w:val="false"/>
+          <w:strike w:val="false"/>
+          <w:dstrike w:val="false"/>
+          <w:color w:val="000000"/>
+          <w:sz w:val="22"/>
+          <w:u w:val="none"/>
+          <w:effect w:val="none"/>
+          <w:shd w:fill="auto" w:val="clear"/>
+        </w:rPr>
+        <w:t>as well as an M:N relationship with toppings</w:t>
+      </w:r>
+      <w:r>
+        <w:rPr>
+          <w:rFonts w:ascii="Arial;sans-serif" w:hAnsi="Arial;sans-serif"/>
+          <w:b w:val="false"/>
+          <w:i w:val="false"/>
+          <w:caps w:val="false"/>
+          <w:smallCaps w:val="false"/>
+          <w:strike w:val="false"/>
+          <w:dstrike w:val="false"/>
+          <w:color w:val="000000"/>
+          <w:sz w:val="22"/>
+          <w:u w:val="none"/>
+          <w:effect w:val="none"/>
+          <w:shd w:fill="auto" w:val="clear"/>
+        </w:rPr>
+        <w:t>.</w:t>
       </w:r>
     </w:p>
     <w:p>
@@ -2114,7 +2463,6 @@
           <w:ilvl w:val="1"/>
           <w:numId w:val="9"/>
         </w:numPr>
-        <w:pBdr/>
         <w:tabs>
           <w:tab w:val="clear" w:pos="709"/>
           <w:tab w:val="left" w:pos="1418" w:leader="none"/>
@@ -2125,50 +2473,43 @@
         <w:rPr>
           <w:rFonts w:ascii="Arial;sans-serif" w:hAnsi="Arial;sans-serif"/>
           <w:b w:val="false"/>
-          <w:i w:val="false"/>
-          <w:caps w:val="false"/>
-          <w:smallCaps w:val="false"/>
-          <w:strike w:val="false"/>
-          <w:dstrike w:val="false"/>
-          <w:color w:val="000000"/>
-          <w:sz w:val="22"/>
-          <w:u w:val="none"/>
-          <w:effect w:val="none"/>
-        </w:rPr>
-      </w:pPr>
-      <w:r>
-        <w:rPr>
-          <w:rFonts w:ascii="Arial;sans-serif" w:hAnsi="Arial;sans-serif"/>
-          <w:b w:val="false"/>
-          <w:i w:val="false"/>
-          <w:caps w:val="false"/>
-          <w:smallCaps w:val="false"/>
-          <w:strike w:val="false"/>
-          <w:dstrike w:val="false"/>
-          <w:color w:val="000000"/>
-          <w:sz w:val="22"/>
-          <w:u w:val="none"/>
-          <w:effect w:val="none"/>
-          <w:shd w:fill="auto" w:val="clear"/>
-        </w:rPr>
-        <w:t xml:space="preserve">pizzaID: </w:t>
-      </w:r>
-      <w:r>
-        <w:rPr>
-          <w:rFonts w:ascii="Arial;sans-serif" w:hAnsi="Arial;sans-serif"/>
-          <w:b w:val="false"/>
-          <w:i w:val="false"/>
-          <w:caps w:val="false"/>
-          <w:smallCaps w:val="false"/>
-          <w:strike w:val="false"/>
-          <w:dstrike w:val="false"/>
-          <w:color w:val="2D3B45"/>
-          <w:sz w:val="24"/>
-          <w:u w:val="none"/>
-          <w:effect w:val="none"/>
-          <w:shd w:fill="FFFFFF" w:val="clear"/>
-        </w:rPr>
-        <w:t>int, auto_increment, unique, not NULL, PK</w:t>
+          <w:b w:val="false"/>
+          <w:i w:val="false"/>
+          <w:i w:val="false"/>
+          <w:caps w:val="false"/>
+          <w:smallCaps w:val="false"/>
+          <w:strike w:val="false"/>
+          <w:dstrike w:val="false"/>
+          <w:color w:val="000000"/>
+          <w:sz w:val="22"/>
+          <w:u w:val="none"/>
+          <w:effect w:val="none"/>
+        </w:rPr>
+      </w:pPr>
+      <w:r>
+        <w:rPr>
+          <w:rFonts w:ascii="Arial;sans-serif" w:hAnsi="Arial;sans-serif"/>
+          <w:b w:val="false"/>
+          <w:i w:val="false"/>
+          <w:caps w:val="false"/>
+          <w:smallCaps w:val="false"/>
+          <w:strike w:val="false"/>
+          <w:dstrike w:val="false"/>
+          <w:color w:val="000000"/>
+          <w:sz w:val="22"/>
+          <w:u w:val="none"/>
+          <w:effect w:val="none"/>
+          <w:shd w:fill="auto" w:val="clear"/>
+        </w:rPr>
+        <w:t>pizz</w:t>
+      </w:r>
+      <w:r>
+        <w:rPr>
+          <w:rFonts w:ascii="Arial;sans-serif" w:hAnsi="Arial;sans-serif"/>
+          <w:sz w:val="22"/>
+          <w:szCs w:val="22"/>
+        </w:rPr>
+        <w:t>aID, int, auto_increment, unique, not NULL, PK</w:t>
       </w:r>
     </w:p>
     <w:p>
@@ -2178,7 +2519,6 @@
           <w:ilvl w:val="1"/>
           <w:numId w:val="9"/>
         </w:numPr>
-        <w:pBdr/>
         <w:tabs>
           <w:tab w:val="clear" w:pos="709"/>
           <w:tab w:val="left" w:pos="1418" w:leader="none"/>
@@ -2189,34 +2529,53 @@
         <w:rPr>
           <w:rFonts w:ascii="Arial;sans-serif" w:hAnsi="Arial;sans-serif"/>
           <w:b w:val="false"/>
-          <w:i w:val="false"/>
-          <w:caps w:val="false"/>
-          <w:smallCaps w:val="false"/>
-          <w:strike w:val="false"/>
-          <w:dstrike w:val="false"/>
-          <w:color w:val="000000"/>
-          <w:sz w:val="22"/>
-          <w:u w:val="none"/>
-          <w:effect w:val="none"/>
-          <w:shd w:fill="auto" w:val="clear"/>
-        </w:rPr>
-      </w:pPr>
-      <w:r>
-        <w:rPr>
-          <w:rFonts w:ascii="Arial;sans-serif" w:hAnsi="Arial;sans-serif"/>
-          <w:b w:val="false"/>
-          <w:i w:val="false"/>
-          <w:caps w:val="false"/>
-          <w:smallCaps w:val="false"/>
-          <w:strike w:val="false"/>
-          <w:dstrike w:val="false"/>
-          <w:color w:val="000000"/>
-          <w:sz w:val="22"/>
-          <w:u w:val="none"/>
-          <w:effect w:val="none"/>
-          <w:shd w:fill="auto" w:val="clear"/>
-        </w:rPr>
-        <w:t>name, varchar</w:t>
+          <w:b w:val="false"/>
+          <w:i w:val="false"/>
+          <w:i w:val="false"/>
+          <w:caps w:val="false"/>
+          <w:smallCaps w:val="false"/>
+          <w:strike w:val="false"/>
+          <w:dstrike w:val="false"/>
+          <w:color w:val="000000"/>
+          <w:sz w:val="22"/>
+          <w:u w:val="none"/>
+          <w:effect w:val="none"/>
+          <w:shd w:fill="auto" w:val="clear"/>
+        </w:rPr>
+      </w:pPr>
+      <w:r>
+        <w:rPr>
+          <w:rFonts w:ascii="Arial;sans-serif" w:hAnsi="Arial;sans-serif"/>
+          <w:b w:val="false"/>
+          <w:i w:val="false"/>
+          <w:caps w:val="false"/>
+          <w:smallCaps w:val="false"/>
+          <w:strike w:val="false"/>
+          <w:dstrike w:val="false"/>
+          <w:color w:val="000000"/>
+          <w:sz w:val="22"/>
+          <w:u w:val="none"/>
+          <w:effect w:val="none"/>
+          <w:shd w:fill="auto" w:val="clear"/>
+        </w:rPr>
+        <w:t xml:space="preserve">name, varchar, </w:t>
+      </w:r>
+      <w:r>
+        <w:rPr>
+          <w:rFonts w:ascii="Arial;sans-serif" w:hAnsi="Arial;sans-serif"/>
+          <w:b w:val="false"/>
+          <w:i w:val="false"/>
+          <w:caps w:val="false"/>
+          <w:smallCaps w:val="false"/>
+          <w:strike w:val="false"/>
+          <w:dstrike w:val="false"/>
+          <w:color w:val="000000"/>
+          <w:sz w:val="22"/>
+          <w:u w:val="none"/>
+          <w:effect w:val="none"/>
+          <w:shd w:fill="auto" w:val="clear"/>
+        </w:rPr>
+        <w:t>not NULL</w:t>
       </w:r>
     </w:p>
     <w:p>
@@ -2226,7 +2585,6 @@
           <w:ilvl w:val="1"/>
           <w:numId w:val="9"/>
         </w:numPr>
-        <w:pBdr/>
         <w:tabs>
           <w:tab w:val="clear" w:pos="709"/>
           <w:tab w:val="left" w:pos="1418" w:leader="none"/>
@@ -2237,34 +2595,53 @@
         <w:rPr>
           <w:rFonts w:ascii="Arial;sans-serif" w:hAnsi="Arial;sans-serif"/>
           <w:b w:val="false"/>
-          <w:i w:val="false"/>
-          <w:caps w:val="false"/>
-          <w:smallCaps w:val="false"/>
-          <w:strike w:val="false"/>
-          <w:dstrike w:val="false"/>
-          <w:color w:val="000000"/>
-          <w:sz w:val="22"/>
-          <w:u w:val="none"/>
-          <w:effect w:val="none"/>
-          <w:shd w:fill="auto" w:val="clear"/>
-        </w:rPr>
-      </w:pPr>
-      <w:r>
-        <w:rPr>
-          <w:rFonts w:ascii="Arial;sans-serif" w:hAnsi="Arial;sans-serif"/>
-          <w:b w:val="false"/>
-          <w:i w:val="false"/>
-          <w:caps w:val="false"/>
-          <w:smallCaps w:val="false"/>
-          <w:strike w:val="false"/>
-          <w:dstrike w:val="false"/>
-          <w:color w:val="000000"/>
-          <w:sz w:val="22"/>
-          <w:u w:val="none"/>
-          <w:effect w:val="none"/>
-          <w:shd w:fill="auto" w:val="clear"/>
-        </w:rPr>
-        <w:t>price, decimal</w:t>
+          <w:b w:val="false"/>
+          <w:i w:val="false"/>
+          <w:i w:val="false"/>
+          <w:caps w:val="false"/>
+          <w:smallCaps w:val="false"/>
+          <w:strike w:val="false"/>
+          <w:dstrike w:val="false"/>
+          <w:color w:val="000000"/>
+          <w:sz w:val="22"/>
+          <w:u w:val="none"/>
+          <w:effect w:val="none"/>
+          <w:shd w:fill="auto" w:val="clear"/>
+        </w:rPr>
+      </w:pPr>
+      <w:r>
+        <w:rPr>
+          <w:rFonts w:ascii="Arial;sans-serif" w:hAnsi="Arial;sans-serif"/>
+          <w:b w:val="false"/>
+          <w:i w:val="false"/>
+          <w:caps w:val="false"/>
+          <w:smallCaps w:val="false"/>
+          <w:strike w:val="false"/>
+          <w:dstrike w:val="false"/>
+          <w:color w:val="000000"/>
+          <w:sz w:val="22"/>
+          <w:u w:val="none"/>
+          <w:effect w:val="none"/>
+          <w:shd w:fill="auto" w:val="clear"/>
+        </w:rPr>
+        <w:t xml:space="preserve">price, decimal, </w:t>
+      </w:r>
+      <w:r>
+        <w:rPr>
+          <w:rFonts w:ascii="Arial;sans-serif" w:hAnsi="Arial;sans-serif"/>
+          <w:b w:val="false"/>
+          <w:i w:val="false"/>
+          <w:caps w:val="false"/>
+          <w:smallCaps w:val="false"/>
+          <w:strike w:val="false"/>
+          <w:dstrike w:val="false"/>
+          <w:color w:val="000000"/>
+          <w:sz w:val="22"/>
+          <w:u w:val="none"/>
+          <w:effect w:val="none"/>
+          <w:shd w:fill="auto" w:val="clear"/>
+        </w:rPr>
+        <w:t>not NULL</w:t>
       </w:r>
     </w:p>
     <w:p>
@@ -2274,7 +2651,6 @@
           <w:ilvl w:val="1"/>
           <w:numId w:val="9"/>
         </w:numPr>
-        <w:pBdr/>
         <w:tabs>
           <w:tab w:val="clear" w:pos="709"/>
           <w:tab w:val="left" w:pos="1418" w:leader="none"/>
@@ -2285,6 +2661,8 @@
         <w:rPr>
           <w:rFonts w:ascii="Arial;sans-serif" w:hAnsi="Arial;sans-serif"/>
           <w:b w:val="false"/>
+          <w:b w:val="false"/>
+          <w:i w:val="false"/>
           <w:i w:val="false"/>
           <w:caps w:val="false"/>
           <w:smallCaps w:val="false"/>
@@ -2313,102 +2691,6 @@
           <w:shd w:fill="auto" w:val="clear"/>
         </w:rPr>
         <w:t>description, varchar</w:t>
-      </w:r>
-    </w:p>
-    <w:p>
-      <w:pPr>
-        <w:pStyle w:val="TextBody"/>
-        <w:numPr>
-          <w:ilvl w:val="1"/>
-          <w:numId w:val="9"/>
-        </w:numPr>
-        <w:pBdr/>
-        <w:tabs>
-          <w:tab w:val="clear" w:pos="709"/>
-          <w:tab w:val="left" w:pos="1418" w:leader="none"/>
-        </w:tabs>
-        <w:bidi w:val="0"/>
-        <w:spacing w:lineRule="auto" w:line="331" w:before="0" w:after="0"/>
-        <w:ind w:left="1418" w:hanging="283"/>
-        <w:rPr>
-          <w:rFonts w:ascii="Arial;sans-serif" w:hAnsi="Arial;sans-serif"/>
-          <w:b w:val="false"/>
-          <w:i w:val="false"/>
-          <w:caps w:val="false"/>
-          <w:smallCaps w:val="false"/>
-          <w:strike w:val="false"/>
-          <w:dstrike w:val="false"/>
-          <w:color w:val="000000"/>
-          <w:sz w:val="22"/>
-          <w:u w:val="none"/>
-          <w:effect w:val="none"/>
-          <w:shd w:fill="auto" w:val="clear"/>
-        </w:rPr>
-      </w:pPr>
-      <w:r>
-        <w:rPr>
-          <w:rFonts w:ascii="Arial;sans-serif" w:hAnsi="Arial;sans-serif"/>
-          <w:b w:val="false"/>
-          <w:i w:val="false"/>
-          <w:caps w:val="false"/>
-          <w:smallCaps w:val="false"/>
-          <w:strike w:val="false"/>
-          <w:dstrike w:val="false"/>
-          <w:color w:val="000000"/>
-          <w:sz w:val="22"/>
-          <w:u w:val="none"/>
-          <w:effect w:val="none"/>
-          <w:shd w:fill="auto" w:val="clear"/>
-        </w:rPr>
-        <w:t>topping1, int, FK</w:t>
-      </w:r>
-    </w:p>
-    <w:p>
-      <w:pPr>
-        <w:pStyle w:val="TextBody"/>
-        <w:numPr>
-          <w:ilvl w:val="1"/>
-          <w:numId w:val="9"/>
-        </w:numPr>
-        <w:pBdr/>
-        <w:tabs>
-          <w:tab w:val="clear" w:pos="709"/>
-          <w:tab w:val="left" w:pos="1418" w:leader="none"/>
-        </w:tabs>
-        <w:bidi w:val="0"/>
-        <w:spacing w:lineRule="auto" w:line="331" w:before="0" w:after="0"/>
-        <w:ind w:left="1418" w:hanging="283"/>
-        <w:rPr>
-          <w:rFonts w:ascii="Arial;sans-serif" w:hAnsi="Arial;sans-serif"/>
-          <w:b w:val="false"/>
-          <w:i w:val="false"/>
-          <w:caps w:val="false"/>
-          <w:smallCaps w:val="false"/>
-          <w:strike w:val="false"/>
-          <w:dstrike w:val="false"/>
-          <w:color w:val="000000"/>
-          <w:sz w:val="22"/>
-          <w:u w:val="none"/>
-          <w:effect w:val="none"/>
-          <w:shd w:fill="auto" w:val="clear"/>
-        </w:rPr>
-      </w:pPr>
-      <w:r>
-        <w:rPr>
-          <w:rFonts w:ascii="Arial;sans-serif" w:hAnsi="Arial;sans-serif"/>
-          <w:b w:val="false"/>
-          <w:i w:val="false"/>
-          <w:caps w:val="false"/>
-          <w:smallCaps w:val="false"/>
-          <w:strike w:val="false"/>
-          <w:dstrike w:val="false"/>
-          <w:color w:val="000000"/>
-          <w:sz w:val="22"/>
-          <w:u w:val="none"/>
-          <w:effect w:val="none"/>
-          <w:shd w:fill="auto" w:val="clear"/>
-        </w:rPr>
-        <w:t>topping2 … topping5, int, FK</w:t>
       </w:r>
     </w:p>
     <w:p>
@@ -2429,45 +2711,80 @@
           <w:ilvl w:val="0"/>
           <w:numId w:val="10"/>
         </w:numPr>
-        <w:pBdr/>
-        <w:tabs>
-          <w:tab w:val="clear" w:pos="709"/>
-          <w:tab w:val="left" w:pos="709" w:leader="none"/>
-        </w:tabs>
-        <w:bidi w:val="0"/>
-        <w:spacing w:lineRule="auto" w:line="331" w:before="0" w:after="0"/>
-        <w:ind w:left="709" w:hanging="283"/>
-        <w:rPr>
-          <w:rFonts w:ascii="Arial;sans-serif" w:hAnsi="Arial;sans-serif"/>
-          <w:b w:val="false"/>
-          <w:i w:val="false"/>
-          <w:caps w:val="false"/>
-          <w:smallCaps w:val="false"/>
-          <w:strike w:val="false"/>
-          <w:dstrike w:val="false"/>
-          <w:color w:val="000000"/>
-          <w:sz w:val="22"/>
-          <w:u w:val="none"/>
-          <w:effect w:val="none"/>
-          <w:shd w:fill="auto" w:val="clear"/>
-        </w:rPr>
-      </w:pPr>
-      <w:r>
-        <w:rPr>
-          <w:rFonts w:ascii="Arial;sans-serif" w:hAnsi="Arial;sans-serif"/>
-          <w:b w:val="false"/>
-          <w:i w:val="false"/>
-          <w:caps w:val="false"/>
-          <w:smallCaps w:val="false"/>
-          <w:strike w:val="false"/>
-          <w:dstrike w:val="false"/>
-          <w:color w:val="000000"/>
-          <w:sz w:val="22"/>
-          <w:u w:val="none"/>
-          <w:effect w:val="none"/>
-          <w:shd w:fill="auto" w:val="clear"/>
-        </w:rPr>
-        <w:t>Toppings: The available toppings. This entity serves as a category table for ‘pizzas’ and will track the inventory of each topping. It has a 1:N relationship with ‘pizzas’.</w:t>
+        <w:bidi w:val="0"/>
+        <w:rPr>
+          <w:rFonts w:ascii="Arial;sans-serif" w:hAnsi="Arial;sans-serif"/>
+          <w:b w:val="false"/>
+          <w:b w:val="false"/>
+          <w:i w:val="false"/>
+          <w:i w:val="false"/>
+          <w:caps w:val="false"/>
+          <w:smallCaps w:val="false"/>
+          <w:strike w:val="false"/>
+          <w:dstrike w:val="false"/>
+          <w:color w:val="000000"/>
+          <w:sz w:val="22"/>
+          <w:u w:val="none"/>
+          <w:effect w:val="none"/>
+          <w:shd w:fill="auto" w:val="clear"/>
+        </w:rPr>
+      </w:pPr>
+      <w:r>
+        <w:rPr>
+          <w:rFonts w:ascii="Arial;sans-serif" w:hAnsi="Arial;sans-serif"/>
+          <w:b w:val="false"/>
+          <w:i w:val="false"/>
+          <w:caps w:val="false"/>
+          <w:smallCaps w:val="false"/>
+          <w:strike w:val="false"/>
+          <w:dstrike w:val="false"/>
+          <w:color w:val="000000"/>
+          <w:sz w:val="22"/>
+          <w:u w:val="none"/>
+          <w:effect w:val="none"/>
+          <w:shd w:fill="auto" w:val="clear"/>
+        </w:rPr>
+        <w:t>Toppings: The available toppings. This entity serves as a category table for ‘pizzas’ and will track</w:t>
+      </w:r>
+      <w:r>
+        <w:rPr>
+          <w:rFonts w:ascii="Arial;sans-serif" w:hAnsi="Arial;sans-serif"/>
+          <w:sz w:val="22"/>
+          <w:szCs w:val="22"/>
+        </w:rPr>
+        <w:t xml:space="preserve"> the inventory of each topping. It has a </w:t>
+      </w:r>
+      <w:r>
+        <w:rPr>
+          <w:rFonts w:ascii="Arial;sans-serif" w:hAnsi="Arial;sans-serif"/>
+          <w:sz w:val="22"/>
+          <w:szCs w:val="22"/>
+        </w:rPr>
+        <w:t>M</w:t>
+      </w:r>
+      <w:r>
+        <w:rPr>
+          <w:rFonts w:ascii="Arial;sans-serif" w:hAnsi="Arial;sans-serif"/>
+          <w:sz w:val="22"/>
+          <w:szCs w:val="22"/>
+        </w:rPr>
+        <w:t>:N relationship with ‘</w:t>
+      </w:r>
+      <w:r>
+        <w:rPr>
+          <w:rFonts w:ascii="Arial;sans-serif" w:hAnsi="Arial;sans-serif"/>
+          <w:sz w:val="22"/>
+          <w:szCs w:val="22"/>
+        </w:rPr>
+        <w:t>P</w:t>
+      </w:r>
+      <w:r>
+        <w:rPr>
+          <w:rFonts w:ascii="Arial;sans-serif" w:hAnsi="Arial;sans-serif"/>
+          <w:sz w:val="22"/>
+          <w:szCs w:val="22"/>
+        </w:rPr>
+        <w:t>izzas’.</w:t>
       </w:r>
     </w:p>
     <w:p>
@@ -2477,7 +2794,6 @@
           <w:ilvl w:val="1"/>
           <w:numId w:val="10"/>
         </w:numPr>
-        <w:pBdr/>
         <w:tabs>
           <w:tab w:val="clear" w:pos="709"/>
           <w:tab w:val="left" w:pos="1418" w:leader="none"/>
@@ -2488,50 +2804,26 @@
         <w:rPr>
           <w:rFonts w:ascii="Arial;sans-serif" w:hAnsi="Arial;sans-serif"/>
           <w:b w:val="false"/>
-          <w:i w:val="false"/>
-          <w:caps w:val="false"/>
-          <w:smallCaps w:val="false"/>
-          <w:strike w:val="false"/>
-          <w:dstrike w:val="false"/>
-          <w:color w:val="000000"/>
-          <w:sz w:val="22"/>
-          <w:u w:val="none"/>
-          <w:effect w:val="none"/>
-        </w:rPr>
-      </w:pPr>
-      <w:r>
-        <w:rPr>
-          <w:rFonts w:ascii="Arial;sans-serif" w:hAnsi="Arial;sans-serif"/>
-          <w:b w:val="false"/>
-          <w:i w:val="false"/>
-          <w:caps w:val="false"/>
-          <w:smallCaps w:val="false"/>
-          <w:strike w:val="false"/>
-          <w:dstrike w:val="false"/>
-          <w:color w:val="000000"/>
-          <w:sz w:val="22"/>
-          <w:u w:val="none"/>
-          <w:effect w:val="none"/>
-          <w:shd w:fill="auto" w:val="clear"/>
-        </w:rPr>
-        <w:t xml:space="preserve">toppingID: </w:t>
-      </w:r>
-      <w:r>
-        <w:rPr>
-          <w:rFonts w:ascii="Arial;sans-serif" w:hAnsi="Arial;sans-serif"/>
-          <w:b w:val="false"/>
-          <w:i w:val="false"/>
-          <w:caps w:val="false"/>
-          <w:smallCaps w:val="false"/>
-          <w:strike w:val="false"/>
-          <w:dstrike w:val="false"/>
-          <w:color w:val="2D3B45"/>
-          <w:sz w:val="24"/>
-          <w:u w:val="none"/>
-          <w:effect w:val="none"/>
-          <w:shd w:fill="FFFFFF" w:val="clear"/>
-        </w:rPr>
-        <w:t>int, auto_increment, unique, not NULL, PK</w:t>
+          <w:b w:val="false"/>
+          <w:i w:val="false"/>
+          <w:i w:val="false"/>
+          <w:caps w:val="false"/>
+          <w:smallCaps w:val="false"/>
+          <w:strike w:val="false"/>
+          <w:dstrike w:val="false"/>
+          <w:color w:val="000000"/>
+          <w:sz w:val="22"/>
+          <w:u w:val="none"/>
+          <w:effect w:val="none"/>
+        </w:rPr>
+      </w:pPr>
+      <w:r>
+        <w:rPr>
+          <w:rFonts w:ascii="Arial;sans-serif" w:hAnsi="Arial;sans-serif"/>
+          <w:sz w:val="22"/>
+          <w:szCs w:val="22"/>
+        </w:rPr>
+        <w:t>toppingID, int, auto_increment, unique, not NULL, PK</w:t>
       </w:r>
     </w:p>
     <w:p>
@@ -2541,7 +2833,6 @@
           <w:ilvl w:val="1"/>
           <w:numId w:val="10"/>
         </w:numPr>
-        <w:pBdr/>
         <w:tabs>
           <w:tab w:val="clear" w:pos="709"/>
           <w:tab w:val="left" w:pos="1418" w:leader="none"/>
@@ -2552,34 +2843,55 @@
         <w:rPr>
           <w:rFonts w:ascii="Arial;sans-serif" w:hAnsi="Arial;sans-serif"/>
           <w:b w:val="false"/>
-          <w:i w:val="false"/>
-          <w:caps w:val="false"/>
-          <w:smallCaps w:val="false"/>
-          <w:strike w:val="false"/>
-          <w:dstrike w:val="false"/>
-          <w:color w:val="2D3B45"/>
-          <w:sz w:val="24"/>
-          <w:u w:val="none"/>
-          <w:effect w:val="none"/>
-          <w:shd w:fill="FFFFFF" w:val="clear"/>
-        </w:rPr>
-      </w:pPr>
-      <w:r>
-        <w:rPr>
-          <w:rFonts w:ascii="Arial;sans-serif" w:hAnsi="Arial;sans-serif"/>
-          <w:b w:val="false"/>
-          <w:i w:val="false"/>
-          <w:caps w:val="false"/>
-          <w:smallCaps w:val="false"/>
-          <w:strike w:val="false"/>
-          <w:dstrike w:val="false"/>
-          <w:color w:val="2D3B45"/>
-          <w:sz w:val="24"/>
-          <w:u w:val="none"/>
-          <w:effect w:val="none"/>
-          <w:shd w:fill="FFFFFF" w:val="clear"/>
-        </w:rPr>
-        <w:t>name, varchar</w:t>
+          <w:b w:val="false"/>
+          <w:i w:val="false"/>
+          <w:i w:val="false"/>
+          <w:caps w:val="false"/>
+          <w:smallCaps w:val="false"/>
+          <w:strike w:val="false"/>
+          <w:dstrike w:val="false"/>
+          <w:color w:val="000000"/>
+          <w:sz w:val="22"/>
+          <w:u w:val="none"/>
+          <w:effect w:val="none"/>
+          <w:shd w:fill="auto" w:val="clear"/>
+        </w:rPr>
+      </w:pPr>
+      <w:r>
+        <w:rPr>
+          <w:rFonts w:ascii="Arial;sans-serif" w:hAnsi="Arial;sans-serif"/>
+          <w:b w:val="false"/>
+          <w:i w:val="false"/>
+          <w:caps w:val="false"/>
+          <w:smallCaps w:val="false"/>
+          <w:strike w:val="false"/>
+          <w:dstrike w:val="false"/>
+          <w:color w:val="000000"/>
+          <w:sz w:val="22"/>
+          <w:szCs w:val="22"/>
+          <w:u w:val="none"/>
+          <w:effect w:val="none"/>
+          <w:shd w:fill="auto" w:val="clear"/>
+        </w:rPr>
+        <w:t xml:space="preserve">name, varchar, </w:t>
+      </w:r>
+      <w:r>
+        <w:rPr>
+          <w:rFonts w:ascii="Arial;sans-serif" w:hAnsi="Arial;sans-serif"/>
+          <w:b w:val="false"/>
+          <w:i w:val="false"/>
+          <w:caps w:val="false"/>
+          <w:smallCaps w:val="false"/>
+          <w:strike w:val="false"/>
+          <w:dstrike w:val="false"/>
+          <w:color w:val="000000"/>
+          <w:sz w:val="22"/>
+          <w:szCs w:val="22"/>
+          <w:u w:val="none"/>
+          <w:effect w:val="none"/>
+          <w:shd w:fill="auto" w:val="clear"/>
+        </w:rPr>
+        <w:t>not NULL</w:t>
       </w:r>
     </w:p>
     <w:p>
@@ -2589,7 +2901,6 @@
           <w:ilvl w:val="1"/>
           <w:numId w:val="10"/>
         </w:numPr>
-        <w:pBdr/>
         <w:tabs>
           <w:tab w:val="clear" w:pos="709"/>
           <w:tab w:val="left" w:pos="1418" w:leader="none"/>
@@ -2600,34 +2911,55 @@
         <w:rPr>
           <w:rFonts w:ascii="Arial;sans-serif" w:hAnsi="Arial;sans-serif"/>
           <w:b w:val="false"/>
-          <w:i w:val="false"/>
-          <w:caps w:val="false"/>
-          <w:smallCaps w:val="false"/>
-          <w:strike w:val="false"/>
-          <w:dstrike w:val="false"/>
-          <w:color w:val="2D3B45"/>
-          <w:sz w:val="24"/>
-          <w:u w:val="none"/>
-          <w:effect w:val="none"/>
-          <w:shd w:fill="FFFFFF" w:val="clear"/>
-        </w:rPr>
-      </w:pPr>
-      <w:r>
-        <w:rPr>
-          <w:rFonts w:ascii="Arial;sans-serif" w:hAnsi="Arial;sans-serif"/>
-          <w:b w:val="false"/>
-          <w:i w:val="false"/>
-          <w:caps w:val="false"/>
-          <w:smallCaps w:val="false"/>
-          <w:strike w:val="false"/>
-          <w:dstrike w:val="false"/>
-          <w:color w:val="2D3B45"/>
-          <w:sz w:val="24"/>
-          <w:u w:val="none"/>
-          <w:effect w:val="none"/>
-          <w:shd w:fill="FFFFFF" w:val="clear"/>
-        </w:rPr>
-        <w:t>price: decimal</w:t>
+          <w:b w:val="false"/>
+          <w:i w:val="false"/>
+          <w:i w:val="false"/>
+          <w:caps w:val="false"/>
+          <w:smallCaps w:val="false"/>
+          <w:strike w:val="false"/>
+          <w:dstrike w:val="false"/>
+          <w:color w:val="000000"/>
+          <w:sz w:val="22"/>
+          <w:u w:val="none"/>
+          <w:effect w:val="none"/>
+          <w:shd w:fill="auto" w:val="clear"/>
+        </w:rPr>
+      </w:pPr>
+      <w:r>
+        <w:rPr>
+          <w:rFonts w:ascii="Arial;sans-serif" w:hAnsi="Arial;sans-serif"/>
+          <w:b w:val="false"/>
+          <w:i w:val="false"/>
+          <w:caps w:val="false"/>
+          <w:smallCaps w:val="false"/>
+          <w:strike w:val="false"/>
+          <w:dstrike w:val="false"/>
+          <w:color w:val="000000"/>
+          <w:sz w:val="22"/>
+          <w:szCs w:val="22"/>
+          <w:u w:val="none"/>
+          <w:effect w:val="none"/>
+          <w:shd w:fill="auto" w:val="clear"/>
+        </w:rPr>
+        <w:t xml:space="preserve">price: decimal, </w:t>
+      </w:r>
+      <w:r>
+        <w:rPr>
+          <w:rFonts w:ascii="Arial;sans-serif" w:hAnsi="Arial;sans-serif"/>
+          <w:b w:val="false"/>
+          <w:i w:val="false"/>
+          <w:caps w:val="false"/>
+          <w:smallCaps w:val="false"/>
+          <w:strike w:val="false"/>
+          <w:dstrike w:val="false"/>
+          <w:color w:val="000000"/>
+          <w:sz w:val="22"/>
+          <w:szCs w:val="22"/>
+          <w:u w:val="none"/>
+          <w:effect w:val="none"/>
+          <w:shd w:fill="auto" w:val="clear"/>
+        </w:rPr>
+        <w:t>not NULL</w:t>
       </w:r>
     </w:p>
     <w:p>
@@ -2637,7 +2969,6 @@
           <w:ilvl w:val="1"/>
           <w:numId w:val="10"/>
         </w:numPr>
-        <w:pBdr/>
         <w:tabs>
           <w:tab w:val="clear" w:pos="709"/>
           <w:tab w:val="left" w:pos="1418" w:leader="none"/>
@@ -2648,46 +2979,624 @@
         <w:rPr>
           <w:rFonts w:ascii="Arial;sans-serif" w:hAnsi="Arial;sans-serif"/>
           <w:b w:val="false"/>
-          <w:i w:val="false"/>
-          <w:caps w:val="false"/>
-          <w:smallCaps w:val="false"/>
-          <w:strike w:val="false"/>
-          <w:dstrike w:val="false"/>
-          <w:color w:val="2D3B45"/>
-          <w:sz w:val="24"/>
-          <w:u w:val="none"/>
-          <w:effect w:val="none"/>
-          <w:shd w:fill="FFFFFF" w:val="clear"/>
-        </w:rPr>
-      </w:pPr>
-      <w:r>
-        <w:rPr>
-          <w:rFonts w:ascii="Arial;sans-serif" w:hAnsi="Arial;sans-serif"/>
-          <w:b w:val="false"/>
-          <w:i w:val="false"/>
-          <w:caps w:val="false"/>
-          <w:smallCaps w:val="false"/>
-          <w:strike w:val="false"/>
-          <w:dstrike w:val="false"/>
-          <w:color w:val="2D3B45"/>
-          <w:sz w:val="24"/>
-          <w:u w:val="none"/>
-          <w:effect w:val="none"/>
-          <w:shd w:fill="FFFFFF" w:val="clear"/>
-        </w:rPr>
-        <w:t>quantity: int</w:t>
-      </w:r>
-    </w:p>
-    <w:p>
-      <w:pPr>
-        <w:pStyle w:val="TextBody"/>
-        <w:bidi w:val="0"/>
-        <w:jc w:val="left"/>
+          <w:b w:val="false"/>
+          <w:i w:val="false"/>
+          <w:i w:val="false"/>
+          <w:caps w:val="false"/>
+          <w:smallCaps w:val="false"/>
+          <w:strike w:val="false"/>
+          <w:dstrike w:val="false"/>
+          <w:color w:val="000000"/>
+          <w:sz w:val="22"/>
+          <w:u w:val="none"/>
+          <w:effect w:val="none"/>
+          <w:shd w:fill="auto" w:val="clear"/>
+        </w:rPr>
+      </w:pPr>
+      <w:r>
+        <w:rPr>
+          <w:rFonts w:ascii="Arial;sans-serif" w:hAnsi="Arial;sans-serif"/>
+          <w:b w:val="false"/>
+          <w:i w:val="false"/>
+          <w:caps w:val="false"/>
+          <w:smallCaps w:val="false"/>
+          <w:strike w:val="false"/>
+          <w:dstrike w:val="false"/>
+          <w:color w:val="000000"/>
+          <w:sz w:val="22"/>
+          <w:szCs w:val="22"/>
+          <w:u w:val="none"/>
+          <w:effect w:val="none"/>
+          <w:shd w:fill="auto" w:val="clear"/>
+        </w:rPr>
+        <w:t xml:space="preserve">quantity, int, </w:t>
+      </w:r>
+      <w:r>
+        <w:rPr>
+          <w:rFonts w:ascii="Arial;sans-serif" w:hAnsi="Arial;sans-serif"/>
+          <w:b w:val="false"/>
+          <w:i w:val="false"/>
+          <w:caps w:val="false"/>
+          <w:smallCaps w:val="false"/>
+          <w:strike w:val="false"/>
+          <w:dstrike w:val="false"/>
+          <w:color w:val="000000"/>
+          <w:sz w:val="22"/>
+          <w:szCs w:val="22"/>
+          <w:u w:val="none"/>
+          <w:effect w:val="none"/>
+          <w:shd w:fill="auto" w:val="clear"/>
+        </w:rPr>
+        <w:t>not NULL</w:t>
+      </w:r>
+    </w:p>
+    <w:p>
+      <w:pPr>
+        <w:pStyle w:val="TextBody"/>
+        <w:numPr>
+          <w:ilvl w:val="0"/>
+          <w:numId w:val="0"/>
+        </w:numPr>
+        <w:bidi w:val="0"/>
+        <w:ind w:left="709" w:hanging="0"/>
+        <w:rPr>
+          <w:rFonts w:ascii="Arial;sans-serif" w:hAnsi="Arial;sans-serif"/>
+          <w:b w:val="false"/>
+          <w:b w:val="false"/>
+          <w:i w:val="false"/>
+          <w:i w:val="false"/>
+          <w:caps w:val="false"/>
+          <w:smallCaps w:val="false"/>
+          <w:strike w:val="false"/>
+          <w:dstrike w:val="false"/>
+          <w:color w:val="000000"/>
+          <w:sz w:val="22"/>
+          <w:u w:val="none"/>
+          <w:effect w:val="none"/>
+          <w:shd w:fill="auto" w:val="clear"/>
+        </w:rPr>
+      </w:pPr>
+      <w:r>
         <w:rPr/>
+      </w:r>
+    </w:p>
+    <w:p>
+      <w:pPr>
+        <w:pStyle w:val="TextBody"/>
+        <w:numPr>
+          <w:ilvl w:val="0"/>
+          <w:numId w:val="10"/>
+        </w:numPr>
+        <w:bidi w:val="0"/>
+        <w:rPr>
+          <w:rFonts w:ascii="Arial;sans-serif" w:hAnsi="Arial;sans-serif"/>
+          <w:b w:val="false"/>
+          <w:b w:val="false"/>
+          <w:i w:val="false"/>
+          <w:i w:val="false"/>
+          <w:caps w:val="false"/>
+          <w:smallCaps w:val="false"/>
+          <w:strike w:val="false"/>
+          <w:dstrike w:val="false"/>
+          <w:color w:val="000000"/>
+          <w:sz w:val="22"/>
+          <w:u w:val="none"/>
+          <w:effect w:val="none"/>
+          <w:shd w:fill="auto" w:val="clear"/>
+        </w:rPr>
+      </w:pPr>
+      <w:r>
+        <w:rPr>
+          <w:rFonts w:ascii="Arial;sans-serif" w:hAnsi="Arial;sans-serif"/>
+          <w:b w:val="false"/>
+          <w:i w:val="false"/>
+          <w:caps w:val="false"/>
+          <w:smallCaps w:val="false"/>
+          <w:strike w:val="false"/>
+          <w:dstrike w:val="false"/>
+          <w:color w:val="000000"/>
+          <w:sz w:val="22"/>
+          <w:u w:val="none"/>
+          <w:effect w:val="none"/>
+          <w:shd w:fill="auto" w:val="clear"/>
+        </w:rPr>
+        <w:t>Pizza</w:t>
+      </w:r>
+      <w:r>
+        <w:rPr>
+          <w:rFonts w:ascii="Arial;sans-serif" w:hAnsi="Arial;sans-serif"/>
+          <w:b w:val="false"/>
+          <w:i w:val="false"/>
+          <w:caps w:val="false"/>
+          <w:smallCaps w:val="false"/>
+          <w:strike w:val="false"/>
+          <w:dstrike w:val="false"/>
+          <w:color w:val="000000"/>
+          <w:sz w:val="22"/>
+          <w:u w:val="none"/>
+          <w:effect w:val="none"/>
+          <w:shd w:fill="auto" w:val="clear"/>
+        </w:rPr>
+        <w:t xml:space="preserve">Toppings: </w:t>
+      </w:r>
+      <w:r>
+        <w:rPr>
+          <w:rFonts w:ascii="Arial;sans-serif" w:hAnsi="Arial;sans-serif"/>
+          <w:b w:val="false"/>
+          <w:i w:val="false"/>
+          <w:caps w:val="false"/>
+          <w:smallCaps w:val="false"/>
+          <w:strike w:val="false"/>
+          <w:dstrike w:val="false"/>
+          <w:color w:val="000000"/>
+          <w:sz w:val="22"/>
+          <w:szCs w:val="22"/>
+          <w:u w:val="none"/>
+          <w:effect w:val="none"/>
+          <w:shd w:fill="auto" w:val="clear"/>
+        </w:rPr>
+        <w:t xml:space="preserve">This entity will hold details of </w:t>
+      </w:r>
+      <w:r>
+        <w:rPr>
+          <w:rFonts w:ascii="Arial;sans-serif" w:hAnsi="Arial;sans-serif"/>
+          <w:b w:val="false"/>
+          <w:i w:val="false"/>
+          <w:caps w:val="false"/>
+          <w:smallCaps w:val="false"/>
+          <w:strike w:val="false"/>
+          <w:dstrike w:val="false"/>
+          <w:color w:val="000000"/>
+          <w:sz w:val="22"/>
+          <w:szCs w:val="22"/>
+          <w:u w:val="none"/>
+          <w:effect w:val="none"/>
+          <w:shd w:fill="auto" w:val="clear"/>
+        </w:rPr>
+        <w:t>which toppings to use for a specific</w:t>
+      </w:r>
+      <w:r>
+        <w:rPr>
+          <w:rFonts w:ascii="Arial;sans-serif" w:hAnsi="Arial;sans-serif"/>
+          <w:b w:val="false"/>
+          <w:i w:val="false"/>
+          <w:caps w:val="false"/>
+          <w:smallCaps w:val="false"/>
+          <w:strike w:val="false"/>
+          <w:dstrike w:val="false"/>
+          <w:color w:val="000000"/>
+          <w:sz w:val="22"/>
+          <w:szCs w:val="22"/>
+          <w:u w:val="none"/>
+          <w:effect w:val="none"/>
+          <w:shd w:fill="auto" w:val="clear"/>
+        </w:rPr>
+        <w:t xml:space="preserve"> </w:t>
+      </w:r>
+      <w:r>
+        <w:rPr>
+          <w:rFonts w:ascii="Arial;sans-serif" w:hAnsi="Arial;sans-serif"/>
+          <w:b w:val="false"/>
+          <w:i w:val="false"/>
+          <w:caps w:val="false"/>
+          <w:smallCaps w:val="false"/>
+          <w:strike w:val="false"/>
+          <w:dstrike w:val="false"/>
+          <w:color w:val="000000"/>
+          <w:sz w:val="22"/>
+          <w:szCs w:val="22"/>
+          <w:u w:val="none"/>
+          <w:effect w:val="none"/>
+          <w:shd w:fill="auto" w:val="clear"/>
+        </w:rPr>
+        <w:t>pizza</w:t>
+      </w:r>
+      <w:r>
+        <w:rPr>
+          <w:rFonts w:ascii="Arial;sans-serif" w:hAnsi="Arial;sans-serif"/>
+          <w:b w:val="false"/>
+          <w:i w:val="false"/>
+          <w:caps w:val="false"/>
+          <w:smallCaps w:val="false"/>
+          <w:strike w:val="false"/>
+          <w:dstrike w:val="false"/>
+          <w:color w:val="000000"/>
+          <w:sz w:val="22"/>
+          <w:szCs w:val="22"/>
+          <w:u w:val="none"/>
+          <w:effect w:val="none"/>
+          <w:shd w:fill="auto" w:val="clear"/>
+        </w:rPr>
+        <w:t xml:space="preserve"> and acts to resolve M:N relationships between </w:t>
+      </w:r>
+      <w:r>
+        <w:rPr>
+          <w:rFonts w:ascii="Arial;sans-serif" w:hAnsi="Arial;sans-serif"/>
+          <w:b w:val="false"/>
+          <w:i w:val="false"/>
+          <w:caps w:val="false"/>
+          <w:smallCaps w:val="false"/>
+          <w:strike w:val="false"/>
+          <w:dstrike w:val="false"/>
+          <w:color w:val="000000"/>
+          <w:sz w:val="22"/>
+          <w:szCs w:val="22"/>
+          <w:u w:val="none"/>
+          <w:effect w:val="none"/>
+          <w:shd w:fill="auto" w:val="clear"/>
+        </w:rPr>
+        <w:t>toppings</w:t>
+      </w:r>
+      <w:r>
+        <w:rPr>
+          <w:rFonts w:ascii="Arial;sans-serif" w:hAnsi="Arial;sans-serif"/>
+          <w:b w:val="false"/>
+          <w:i w:val="false"/>
+          <w:caps w:val="false"/>
+          <w:smallCaps w:val="false"/>
+          <w:strike w:val="false"/>
+          <w:dstrike w:val="false"/>
+          <w:color w:val="000000"/>
+          <w:sz w:val="22"/>
+          <w:szCs w:val="22"/>
+          <w:u w:val="none"/>
+          <w:effect w:val="none"/>
+          <w:shd w:fill="auto" w:val="clear"/>
+        </w:rPr>
+        <w:t xml:space="preserve">, and pizzas. It will use </w:t>
+      </w:r>
+      <w:r>
+        <w:rPr>
+          <w:rFonts w:ascii="Arial;sans-serif" w:hAnsi="Arial;sans-serif"/>
+          <w:b w:val="false"/>
+          <w:i w:val="false"/>
+          <w:caps w:val="false"/>
+          <w:smallCaps w:val="false"/>
+          <w:strike w:val="false"/>
+          <w:dstrike w:val="false"/>
+          <w:color w:val="000000"/>
+          <w:sz w:val="22"/>
+          <w:szCs w:val="22"/>
+          <w:u w:val="none"/>
+          <w:effect w:val="none"/>
+          <w:shd w:fill="auto" w:val="clear"/>
+        </w:rPr>
+        <w:t>topping</w:t>
+      </w:r>
+      <w:r>
+        <w:rPr>
+          <w:rFonts w:ascii="Arial;sans-serif" w:hAnsi="Arial;sans-serif"/>
+          <w:b w:val="false"/>
+          <w:i w:val="false"/>
+          <w:caps w:val="false"/>
+          <w:smallCaps w:val="false"/>
+          <w:strike w:val="false"/>
+          <w:dstrike w:val="false"/>
+          <w:color w:val="000000"/>
+          <w:sz w:val="22"/>
+          <w:szCs w:val="22"/>
+          <w:u w:val="none"/>
+          <w:effect w:val="none"/>
+          <w:shd w:fill="auto" w:val="clear"/>
+        </w:rPr>
+        <w:t xml:space="preserve">ID and pizzaID as foreign keys and has a </w:t>
+      </w:r>
+      <w:r>
+        <w:rPr>
+          <w:rFonts w:ascii="Arial;sans-serif" w:hAnsi="Arial;sans-serif"/>
+          <w:b w:val="false"/>
+          <w:i w:val="false"/>
+          <w:caps w:val="false"/>
+          <w:smallCaps w:val="false"/>
+          <w:strike w:val="false"/>
+          <w:dstrike w:val="false"/>
+          <w:color w:val="000000"/>
+          <w:sz w:val="22"/>
+          <w:szCs w:val="22"/>
+          <w:u w:val="none"/>
+          <w:effect w:val="none"/>
+          <w:shd w:fill="auto" w:val="clear"/>
+        </w:rPr>
+        <w:t>1</w:t>
+      </w:r>
+      <w:r>
+        <w:rPr>
+          <w:rFonts w:ascii="Arial;sans-serif" w:hAnsi="Arial;sans-serif"/>
+          <w:b w:val="false"/>
+          <w:i w:val="false"/>
+          <w:caps w:val="false"/>
+          <w:smallCaps w:val="false"/>
+          <w:strike w:val="false"/>
+          <w:dstrike w:val="false"/>
+          <w:color w:val="000000"/>
+          <w:sz w:val="22"/>
+          <w:szCs w:val="22"/>
+          <w:u w:val="none"/>
+          <w:effect w:val="none"/>
+          <w:shd w:fill="auto" w:val="clear"/>
+        </w:rPr>
+        <w:t xml:space="preserve">:N relationship with both </w:t>
+      </w:r>
+      <w:r>
+        <w:rPr>
+          <w:rFonts w:ascii="Arial;sans-serif" w:hAnsi="Arial;sans-serif"/>
+          <w:b w:val="false"/>
+          <w:i w:val="false"/>
+          <w:caps w:val="false"/>
+          <w:smallCaps w:val="false"/>
+          <w:strike w:val="false"/>
+          <w:dstrike w:val="false"/>
+          <w:color w:val="000000"/>
+          <w:sz w:val="22"/>
+          <w:szCs w:val="22"/>
+          <w:u w:val="none"/>
+          <w:effect w:val="none"/>
+          <w:shd w:fill="auto" w:val="clear"/>
+        </w:rPr>
+        <w:t>toppings</w:t>
+      </w:r>
+      <w:r>
+        <w:rPr>
+          <w:rFonts w:ascii="Arial;sans-serif" w:hAnsi="Arial;sans-serif"/>
+          <w:b w:val="false"/>
+          <w:i w:val="false"/>
+          <w:caps w:val="false"/>
+          <w:smallCaps w:val="false"/>
+          <w:strike w:val="false"/>
+          <w:dstrike w:val="false"/>
+          <w:color w:val="000000"/>
+          <w:sz w:val="22"/>
+          <w:szCs w:val="22"/>
+          <w:u w:val="none"/>
+          <w:effect w:val="none"/>
+          <w:shd w:fill="auto" w:val="clear"/>
+        </w:rPr>
+        <w:t xml:space="preserve"> and pizzas.</w:t>
+      </w:r>
+    </w:p>
+    <w:p>
+      <w:pPr>
+        <w:pStyle w:val="TextBody"/>
+        <w:numPr>
+          <w:ilvl w:val="1"/>
+          <w:numId w:val="10"/>
+        </w:numPr>
+        <w:tabs>
+          <w:tab w:val="clear" w:pos="709"/>
+          <w:tab w:val="left" w:pos="1418" w:leader="none"/>
+        </w:tabs>
+        <w:bidi w:val="0"/>
+        <w:spacing w:lineRule="auto" w:line="331" w:before="0" w:after="0"/>
+        <w:ind w:left="1418" w:hanging="283"/>
+        <w:rPr>
+          <w:rFonts w:ascii="Arial;sans-serif" w:hAnsi="Arial;sans-serif"/>
+          <w:b w:val="false"/>
+          <w:b w:val="false"/>
+          <w:i w:val="false"/>
+          <w:i w:val="false"/>
+          <w:caps w:val="false"/>
+          <w:smallCaps w:val="false"/>
+          <w:strike w:val="false"/>
+          <w:dstrike w:val="false"/>
+          <w:color w:val="000000"/>
+          <w:sz w:val="22"/>
+          <w:u w:val="none"/>
+          <w:effect w:val="none"/>
+        </w:rPr>
+      </w:pPr>
+      <w:r>
+        <w:rPr>
+          <w:rFonts w:ascii="Arial;sans-serif" w:hAnsi="Arial;sans-serif"/>
+          <w:sz w:val="22"/>
+          <w:szCs w:val="22"/>
+        </w:rPr>
+        <w:t>pizzaT</w:t>
+      </w:r>
+      <w:r>
+        <w:rPr>
+          <w:rFonts w:ascii="Arial;sans-serif" w:hAnsi="Arial;sans-serif"/>
+          <w:sz w:val="22"/>
+          <w:szCs w:val="22"/>
+        </w:rPr>
+        <w:t>oppingID, int, auto_increment, unique, not NULL, PK</w:t>
+      </w:r>
+    </w:p>
+    <w:p>
+      <w:pPr>
+        <w:pStyle w:val="TextBody"/>
+        <w:numPr>
+          <w:ilvl w:val="1"/>
+          <w:numId w:val="10"/>
+        </w:numPr>
+        <w:tabs>
+          <w:tab w:val="clear" w:pos="709"/>
+          <w:tab w:val="left" w:pos="1418" w:leader="none"/>
+        </w:tabs>
+        <w:bidi w:val="0"/>
+        <w:spacing w:lineRule="auto" w:line="331" w:before="0" w:after="0"/>
+        <w:ind w:left="1418" w:hanging="283"/>
+        <w:rPr>
+          <w:rFonts w:ascii="Arial;sans-serif" w:hAnsi="Arial;sans-serif"/>
+          <w:b w:val="false"/>
+          <w:b w:val="false"/>
+          <w:i w:val="false"/>
+          <w:i w:val="false"/>
+          <w:caps w:val="false"/>
+          <w:smallCaps w:val="false"/>
+          <w:strike w:val="false"/>
+          <w:dstrike w:val="false"/>
+          <w:color w:val="000000"/>
+          <w:sz w:val="22"/>
+          <w:u w:val="none"/>
+          <w:effect w:val="none"/>
+          <w:shd w:fill="auto" w:val="clear"/>
+        </w:rPr>
+      </w:pPr>
+      <w:r>
+        <w:rPr>
+          <w:rFonts w:ascii="Arial;sans-serif" w:hAnsi="Arial;sans-serif"/>
+          <w:b w:val="false"/>
+          <w:i w:val="false"/>
+          <w:caps w:val="false"/>
+          <w:smallCaps w:val="false"/>
+          <w:strike w:val="false"/>
+          <w:dstrike w:val="false"/>
+          <w:color w:val="000000"/>
+          <w:sz w:val="22"/>
+          <w:szCs w:val="22"/>
+          <w:u w:val="none"/>
+          <w:effect w:val="none"/>
+          <w:shd w:fill="auto" w:val="clear"/>
+        </w:rPr>
+        <w:t>p</w:t>
+      </w:r>
+      <w:r>
+        <w:rPr>
+          <w:rFonts w:ascii="Arial;sans-serif" w:hAnsi="Arial;sans-serif"/>
+          <w:b w:val="false"/>
+          <w:i w:val="false"/>
+          <w:caps w:val="false"/>
+          <w:smallCaps w:val="false"/>
+          <w:strike w:val="false"/>
+          <w:dstrike w:val="false"/>
+          <w:color w:val="000000"/>
+          <w:sz w:val="22"/>
+          <w:szCs w:val="22"/>
+          <w:u w:val="none"/>
+          <w:effect w:val="none"/>
+          <w:shd w:fill="auto" w:val="clear"/>
+        </w:rPr>
+        <w:t>izzaID, int, not NULL, FK</w:t>
+      </w:r>
+    </w:p>
+    <w:p>
+      <w:pPr>
+        <w:pStyle w:val="TextBody"/>
+        <w:numPr>
+          <w:ilvl w:val="1"/>
+          <w:numId w:val="10"/>
+        </w:numPr>
+        <w:tabs>
+          <w:tab w:val="clear" w:pos="709"/>
+          <w:tab w:val="left" w:pos="1418" w:leader="none"/>
+        </w:tabs>
+        <w:bidi w:val="0"/>
+        <w:spacing w:lineRule="auto" w:line="331" w:before="0" w:after="0"/>
+        <w:ind w:left="1418" w:hanging="283"/>
+        <w:rPr>
+          <w:rFonts w:ascii="Arial;sans-serif" w:hAnsi="Arial;sans-serif"/>
+          <w:b w:val="false"/>
+          <w:b w:val="false"/>
+          <w:i w:val="false"/>
+          <w:i w:val="false"/>
+          <w:caps w:val="false"/>
+          <w:smallCaps w:val="false"/>
+          <w:strike w:val="false"/>
+          <w:dstrike w:val="false"/>
+          <w:color w:val="000000"/>
+          <w:sz w:val="22"/>
+          <w:u w:val="none"/>
+          <w:effect w:val="none"/>
+          <w:shd w:fill="auto" w:val="clear"/>
+        </w:rPr>
+      </w:pPr>
+      <w:r>
+        <w:rPr>
+          <w:rFonts w:ascii="Arial;sans-serif" w:hAnsi="Arial;sans-serif"/>
+          <w:b w:val="false"/>
+          <w:i w:val="false"/>
+          <w:caps w:val="false"/>
+          <w:smallCaps w:val="false"/>
+          <w:strike w:val="false"/>
+          <w:dstrike w:val="false"/>
+          <w:color w:val="000000"/>
+          <w:sz w:val="22"/>
+          <w:szCs w:val="22"/>
+          <w:u w:val="none"/>
+          <w:effect w:val="none"/>
+          <w:shd w:fill="auto" w:val="clear"/>
+        </w:rPr>
+        <w:t>toppingID, int, not NULL, FK</w:t>
+      </w:r>
+    </w:p>
+    <w:p>
+      <w:pPr>
+        <w:pStyle w:val="TextBody"/>
+        <w:numPr>
+          <w:ilvl w:val="1"/>
+          <w:numId w:val="10"/>
+        </w:numPr>
+        <w:tabs>
+          <w:tab w:val="clear" w:pos="709"/>
+          <w:tab w:val="left" w:pos="1418" w:leader="none"/>
+        </w:tabs>
+        <w:bidi w:val="0"/>
+        <w:spacing w:lineRule="auto" w:line="331" w:before="0" w:after="0"/>
+        <w:ind w:left="1418" w:hanging="283"/>
+        <w:rPr>
+          <w:rFonts w:ascii="Arial;sans-serif" w:hAnsi="Arial;sans-serif"/>
+          <w:b w:val="false"/>
+          <w:b w:val="false"/>
+          <w:i w:val="false"/>
+          <w:i w:val="false"/>
+          <w:caps w:val="false"/>
+          <w:smallCaps w:val="false"/>
+          <w:strike w:val="false"/>
+          <w:dstrike w:val="false"/>
+          <w:color w:val="000000"/>
+          <w:sz w:val="22"/>
+          <w:u w:val="none"/>
+          <w:effect w:val="none"/>
+          <w:shd w:fill="auto" w:val="clear"/>
+        </w:rPr>
+      </w:pPr>
+      <w:r>
+        <w:rPr>
+          <w:rFonts w:ascii="Arial;sans-serif" w:hAnsi="Arial;sans-serif"/>
+          <w:b w:val="false"/>
+          <w:i w:val="false"/>
+          <w:caps w:val="false"/>
+          <w:smallCaps w:val="false"/>
+          <w:strike w:val="false"/>
+          <w:dstrike w:val="false"/>
+          <w:color w:val="000000"/>
+          <w:sz w:val="22"/>
+          <w:szCs w:val="22"/>
+          <w:u w:val="none"/>
+          <w:effect w:val="none"/>
+          <w:shd w:fill="auto" w:val="clear"/>
+        </w:rPr>
+        <w:t>quantity, int, not NULL</w:t>
+      </w:r>
+    </w:p>
+    <w:p>
+      <w:pPr>
+        <w:pStyle w:val="TextBody"/>
+        <w:bidi w:val="0"/>
+        <w:spacing w:lineRule="auto" w:line="331" w:before="0" w:after="0"/>
+        <w:rPr>
+          <w:rFonts w:ascii="Arial;sans-serif" w:hAnsi="Arial;sans-serif"/>
+          <w:b/>
+          <w:b/>
+          <w:i w:val="false"/>
+          <w:i w:val="false"/>
+          <w:caps w:val="false"/>
+          <w:smallCaps w:val="false"/>
+          <w:strike w:val="false"/>
+          <w:dstrike w:val="false"/>
+          <w:color w:val="000000"/>
+          <w:sz w:val="22"/>
+          <w:u w:val="none"/>
+          <w:effect w:val="none"/>
+          <w:shd w:fill="auto" w:val="clear"/>
+        </w:rPr>
       </w:pPr>
       <w:r>
         <w:rPr/>
       </w:r>
+      <w:r>
+        <w:br w:type="page"/>
+      </w:r>
     </w:p>
     <w:p>
       <w:pPr>
@@ -2697,6 +3606,8 @@
         <w:rPr>
           <w:rFonts w:ascii="Arial;sans-serif" w:hAnsi="Arial;sans-serif"/>
           <w:b/>
+          <w:b/>
+          <w:i w:val="false"/>
           <w:i w:val="false"/>
           <w:caps w:val="false"/>
           <w:smallCaps w:val="false"/>
@@ -2756,16 +3667,7 @@
         </w:rPr>
       </w:pPr>
       <w:r>
-        <w:rPr>
-          <w:caps w:val="false"/>
-          <w:smallCaps w:val="false"/>
-          <w:strike w:val="false"/>
-          <w:dstrike w:val="false"/>
-          <w:color w:val="000000"/>
-          <w:u w:val="none"/>
-          <w:effect w:val="none"/>
-          <w:shd w:fill="auto" w:val="clear"/>
-        </w:rPr>
+        <w:rPr/>
         <w:drawing>
           <wp:inline distT="0" distB="0" distL="0" distR="0">
             <wp:extent cx="5943600" cy="1495425"/>
@@ -2816,6 +3718,17 @@
         <w:rPr/>
       </w:r>
     </w:p>
+    <w:p>
+      <w:pPr>
+        <w:pStyle w:val="Normal"/>
+        <w:bidi w:val="0"/>
+        <w:jc w:val="left"/>
+        <w:rPr/>
+      </w:pPr>
+      <w:r>
+        <w:rPr/>
+      </w:r>
+    </w:p>
     <w:sectPr>
       <w:type w:val="nextPage"/>
       <w:pgSz w:w="12240" w:h="15840"/>
@@ -2823,6 +3736,7 @@
       <w:pgNumType w:fmt="decimal"/>
       <w:formProt w:val="false"/>
       <w:textDirection w:val="lrTb"/>
+      <w:docGrid w:type="default" w:linePitch="100" w:charSpace="0"/>
     </w:sectPr>
   </w:body>
 </w:document>
@@ -4175,7 +5089,6 @@
     </w:rPrDefault>
     <w:pPrDefault>
       <w:pPr>
-        <w:widowControl/>
         <w:suppressAutoHyphens w:val="true"/>
       </w:pPr>
     </w:pPrDefault>
@@ -4185,7 +5098,10 @@
     <w:qFormat/>
     <w:pPr>
       <w:widowControl/>
+      <w:suppressAutoHyphens w:val="true"/>
       <w:bidi w:val="0"/>
+      <w:spacing w:before="0" w:after="0"/>
+      <w:jc w:val="left"/>
     </w:pPr>
     <w:rPr>
       <w:rFonts w:ascii="Liberation Serif" w:hAnsi="Liberation Serif" w:eastAsia="Noto Serif CJK SC" w:cs="Lohit Devanagari"/>
@@ -4229,7 +5145,10 @@
     <w:pPr>
       <w:spacing w:lineRule="auto" w:line="276" w:before="0" w:after="140"/>
     </w:pPr>
-    <w:rPr/>
+    <w:rPr>
+      <w:rFonts w:ascii="Arial;sans-serif" w:hAnsi="Arial;sans-serif"/>
+      <w:sz w:val="22"/>
+    </w:rPr>
   </w:style>
   <w:style w:type="paragraph" w:styleId="List">
     <w:name w:val="List"/>

</xml_diff>